<commit_message>
EZ-978: (EZ-992) Template is according to spec
</commit_message>
<xml_diff>
--- a/Items/Templates/Late by 14 days.docx
+++ b/Items/Templates/Late by 14 days.docx
@@ -201,9 +201,8 @@
                       <w:sz w:val="28"/>
                       <w:szCs w:val="28"/>
                     </w:rPr>
-                    <w:t>FirstName</w:t>
-                  </w:r>
-                  <w:proofErr w:type="spellEnd"/>
+                    <w:t>F</w:t>
+                  </w:r>
                   <w:r>
                     <w:rPr>
                       <w:rFonts w:ascii="Tahoma" w:hAnsi="Tahoma" w:cs="Tahoma"/>
@@ -211,8 +210,9 @@
                       <w:sz w:val="28"/>
                       <w:szCs w:val="28"/>
                     </w:rPr>
-                    <w:t>&gt;&gt;»</w:t>
-                  </w:r>
+                    <w:t>Name</w:t>
+                  </w:r>
+                  <w:proofErr w:type="spellEnd"/>
                   <w:r>
                     <w:rPr>
                       <w:rFonts w:ascii="Tahoma" w:hAnsi="Tahoma" w:cs="Tahoma"/>
@@ -220,7 +220,7 @@
                       <w:sz w:val="28"/>
                       <w:szCs w:val="28"/>
                     </w:rPr>
-                    <w:fldChar w:fldCharType="end"/>
+                    <w:t>&gt;&gt;»</w:t>
                   </w:r>
                   <w:r>
                     <w:rPr>
@@ -229,7 +229,7 @@
                       <w:sz w:val="28"/>
                       <w:szCs w:val="28"/>
                     </w:rPr>
-                    <w:t>,</w:t>
+                    <w:fldChar w:fldCharType="end"/>
                   </w:r>
                   <w:r>
                     <w:rPr>
@@ -238,34 +238,7 @@
                       <w:sz w:val="28"/>
                       <w:szCs w:val="28"/>
                     </w:rPr>
-                    <w:t xml:space="preserve"> </w:t>
-                  </w:r>
-                  <w:r>
-                    <w:rPr>
-                      <w:rFonts w:ascii="Tahoma" w:hAnsi="Tahoma" w:cs="Tahoma"/>
-                      <w:color w:val="1F497D"/>
-                      <w:sz w:val="28"/>
-                      <w:szCs w:val="28"/>
-                    </w:rPr>
-                    <w:t>y</w:t>
-                  </w:r>
-                  <w:r>
-                    <w:rPr>
-                      <w:rFonts w:ascii="Tahoma" w:hAnsi="Tahoma" w:cs="Tahoma"/>
-                      <w:color w:val="1F497D"/>
-                      <w:sz w:val="28"/>
-                      <w:szCs w:val="28"/>
-                    </w:rPr>
-                    <w:t>ou</w:t>
-                  </w:r>
-                  <w:r>
-                    <w:rPr>
-                      <w:rFonts w:ascii="Tahoma" w:hAnsi="Tahoma" w:cs="Tahoma"/>
-                      <w:color w:val="1F497D"/>
-                      <w:sz w:val="28"/>
-                      <w:szCs w:val="28"/>
-                    </w:rPr>
-                    <w:t xml:space="preserve"> are 14 days late!</w:t>
+                    <w:t>,</w:t>
                   </w:r>
                 </w:p>
               </w:tc>
@@ -356,175 +329,6 @@
                 </w:tcPr>
                 <w:p>
                   <w:pPr>
-                    <w:spacing w:after="150"/>
-                  </w:pPr>
-                </w:p>
-                <w:p>
-                  <w:pPr>
-                    <w:rPr>
-                      <w:rFonts w:ascii="Tahoma" w:hAnsi="Tahoma" w:cs="Tahoma"/>
-                      <w:sz w:val="20"/>
-                      <w:szCs w:val="20"/>
-                    </w:rPr>
-                  </w:pPr>
-                  <w:bookmarkStart w:id="0" w:name="_GoBack"/>
-                  <w:bookmarkEnd w:id="0"/>
-                  <w:r>
-                    <w:rPr>
-                      <w:rFonts w:ascii="Tahoma" w:hAnsi="Tahoma" w:cs="Tahoma"/>
-                      <w:sz w:val="20"/>
-                      <w:szCs w:val="20"/>
-                      <w:lang w:val="en-GB"/>
-                    </w:rPr>
-                    <w:t xml:space="preserve">Please pay manually by logging into your account or send us a bank transfer to avoid any further late charges.  </w:t>
-                  </w:r>
-                </w:p>
-                <w:p>
-                  <w:pPr>
-                    <w:rPr>
-                      <w:rFonts w:ascii="Tahoma" w:hAnsi="Tahoma" w:cs="Tahoma"/>
-                      <w:sz w:val="20"/>
-                      <w:szCs w:val="20"/>
-                      <w:lang w:val="en-GB"/>
-                    </w:rPr>
-                  </w:pPr>
-                </w:p>
-                <w:p>
-                  <w:pPr>
-                    <w:rPr>
-                      <w:rFonts w:ascii="Tahoma" w:hAnsi="Tahoma" w:cs="Tahoma"/>
-                      <w:sz w:val="20"/>
-                      <w:szCs w:val="20"/>
-                    </w:rPr>
-                  </w:pPr>
-                  <w:r>
-                    <w:rPr>
-                      <w:rFonts w:ascii="Tahoma" w:hAnsi="Tahoma" w:cs="Tahoma"/>
-                      <w:sz w:val="20"/>
-                      <w:szCs w:val="20"/>
-                      <w:lang w:val="en-GB"/>
-                    </w:rPr>
-                    <w:t xml:space="preserve">If the payment issue has not been solved, please communicate with us at </w:t>
-                  </w:r>
-                  <w:hyperlink r:id="rId5" w:history="1">
-                    <w:r>
-                      <w:rPr>
-                        <w:rStyle w:val="Hyperlink"/>
-                        <w:rFonts w:ascii="Tahoma" w:hAnsi="Tahoma" w:cs="Tahoma"/>
-                        <w:sz w:val="20"/>
-                        <w:szCs w:val="20"/>
-                        <w:lang w:val="en-GB"/>
-                      </w:rPr>
-                      <w:t>customercare@ezbob.com</w:t>
-                    </w:r>
-                  </w:hyperlink>
-                  <w:r>
-                    <w:rPr>
-                      <w:rFonts w:ascii="Tahoma" w:hAnsi="Tahoma" w:cs="Tahoma"/>
-                      <w:sz w:val="20"/>
-                      <w:szCs w:val="20"/>
-                      <w:lang w:val="en-GB"/>
-                    </w:rPr>
-                    <w:t xml:space="preserve"> </w:t>
-                  </w:r>
-                </w:p>
-                <w:p>
-                  <w:pPr>
-                    <w:rPr>
-                      <w:rFonts w:ascii="Tahoma" w:hAnsi="Tahoma" w:cs="Tahoma"/>
-                      <w:sz w:val="20"/>
-                      <w:szCs w:val="20"/>
-                    </w:rPr>
-                  </w:pPr>
-                </w:p>
-                <w:p>
-                  <w:pPr>
-                    <w:rPr>
-                      <w:rFonts w:ascii="Tahoma" w:hAnsi="Tahoma" w:cs="Tahoma"/>
-                      <w:sz w:val="20"/>
-                      <w:szCs w:val="20"/>
-                      <w:lang w:val="en-GB"/>
-                    </w:rPr>
-                  </w:pPr>
-                </w:p>
-                <w:p>
-                  <w:pPr>
-                    <w:spacing w:after="150"/>
-                    <w:rPr>
-                      <w:rFonts w:ascii="Tahoma" w:hAnsi="Tahoma" w:cs="Tahoma"/>
-                      <w:sz w:val="20"/>
-                      <w:szCs w:val="20"/>
-                    </w:rPr>
-                  </w:pPr>
-                  <w:r>
-                    <w:rPr>
-                      <w:rFonts w:ascii="Tahoma" w:hAnsi="Tahoma" w:cs="Tahoma"/>
-                      <w:sz w:val="20"/>
-                      <w:szCs w:val="20"/>
-                    </w:rPr>
-                    <w:t xml:space="preserve">Sincerely, </w:t>
-                  </w:r>
-                </w:p>
-                <w:p>
-                  <w:pPr>
-                    <w:spacing w:after="150"/>
-                    <w:rPr>
-                      <w:rFonts w:ascii="Tahoma" w:hAnsi="Tahoma" w:cs="Tahoma"/>
-                      <w:sz w:val="20"/>
-                      <w:szCs w:val="20"/>
-                    </w:rPr>
-                  </w:pPr>
-                  <w:r>
-                    <w:rPr>
-                      <w:rFonts w:ascii="Tahoma" w:hAnsi="Tahoma" w:cs="Tahoma"/>
-                      <w:sz w:val="20"/>
-                      <w:szCs w:val="20"/>
-                    </w:rPr>
-                    <w:br/>
-                  </w:r>
-                  <w:r>
-                    <w:rPr>
-                      <w:rFonts w:ascii="Tahoma" w:hAnsi="Tahoma" w:cs="Tahoma" w:hint="eastAsia"/>
-                      <w:iCs/>
-                      <w:sz w:val="20"/>
-                      <w:szCs w:val="20"/>
-                      <w:lang w:val="en-GB"/>
-                    </w:rPr>
-                    <w:t>Emma Thompson</w:t>
-                  </w:r>
-                  <w:r>
-                    <w:rPr>
-                      <w:rFonts w:ascii="Tahoma" w:hAnsi="Tahoma" w:cs="Tahoma" w:hint="eastAsia"/>
-                      <w:iCs/>
-                      <w:sz w:val="20"/>
-                      <w:szCs w:val="20"/>
-                    </w:rPr>
-                    <w:t xml:space="preserve"> </w:t>
-                  </w:r>
-                </w:p>
-                <w:p>
-                  <w:pPr>
-                    <w:spacing w:after="150"/>
-                    <w:rPr>
-                      <w:rFonts w:ascii="Tahoma" w:hAnsi="Tahoma" w:cs="Tahoma"/>
-                      <w:sz w:val="20"/>
-                      <w:szCs w:val="20"/>
-                    </w:rPr>
-                  </w:pPr>
-                  <w:r>
-                    <w:rPr>
-                      <w:rFonts w:ascii="Tahoma" w:hAnsi="Tahoma" w:cs="Tahoma" w:hint="eastAsia"/>
-                      <w:iCs/>
-                      <w:sz w:val="20"/>
-                      <w:szCs w:val="20"/>
-                      <w:lang w:val="en-GB"/>
-                    </w:rPr>
-                    <w:t xml:space="preserve">Accounting </w:t>
-                  </w:r>
-                </w:p>
-                <w:p>
-                  <w:pPr>
-                    <w:spacing w:after="150"/>
                     <w:rPr>
                       <w:rFonts w:ascii="Tahoma" w:hAnsi="Tahoma" w:cs="Tahoma"/>
                       <w:color w:val="808080"/>
@@ -532,6 +336,715 @@
                       <w:szCs w:val="20"/>
                     </w:rPr>
                   </w:pPr>
+                  <w:r>
+                    <w:rPr>
+                      <w:rFonts w:ascii="Arial" w:hAnsi="Arial" w:cs="Arial"/>
+                      <w:color w:val="505050"/>
+                      <w:sz w:val="21"/>
+                      <w:szCs w:val="21"/>
+                    </w:rPr>
+                    <w:br/>
+                  </w:r>
+                  <w:r>
+                    <w:rPr>
+                      <w:rFonts w:ascii="Arial" w:hAnsi="Arial" w:cs="Arial"/>
+                      <w:color w:val="505050"/>
+                      <w:sz w:val="21"/>
+                      <w:szCs w:val="21"/>
+                      <w:shd w:val="clear" w:color="auto" w:fill="FFFFFF"/>
+                    </w:rPr>
+                    <w:t>You have entered into the following fixed sum loan agreements regulated by the Consumer Credit Act 1974 with Orange Money Ltd. (trading as EZBOB) and your account is in default. </w:t>
+                  </w:r>
+                  <w:r>
+                    <w:rPr>
+                      <w:rFonts w:ascii="Arial" w:hAnsi="Arial" w:cs="Arial"/>
+                      <w:color w:val="505050"/>
+                      <w:sz w:val="21"/>
+                      <w:szCs w:val="21"/>
+                    </w:rPr>
+                    <w:br/>
+                  </w:r>
+                  <w:r>
+                    <w:rPr>
+                      <w:rFonts w:ascii="Arial" w:hAnsi="Arial" w:cs="Arial"/>
+                      <w:color w:val="505050"/>
+                      <w:sz w:val="21"/>
+                      <w:szCs w:val="21"/>
+                      <w:shd w:val="clear" w:color="auto" w:fill="FFFFFF"/>
+                    </w:rPr>
+                    <w:t>Please contact us immediately in order to make full payment on all outstanding debts. </w:t>
+                  </w:r>
+                  <w:r>
+                    <w:rPr>
+                      <w:rFonts w:ascii="Arial" w:hAnsi="Arial" w:cs="Arial"/>
+                      <w:color w:val="505050"/>
+                      <w:sz w:val="21"/>
+                      <w:szCs w:val="21"/>
+                    </w:rPr>
+                    <w:br/>
+                  </w:r>
+                  <w:r>
+                    <w:rPr>
+                      <w:rFonts w:ascii="Arial" w:hAnsi="Arial" w:cs="Arial"/>
+                      <w:color w:val="505050"/>
+                      <w:sz w:val="21"/>
+                      <w:szCs w:val="21"/>
+                    </w:rPr>
+                    <w:br/>
+                  </w:r>
+                  <w:r>
+                    <w:rPr>
+                      <w:rFonts w:ascii="Arial" w:hAnsi="Arial" w:cs="Arial"/>
+                      <w:color w:val="505050"/>
+                      <w:sz w:val="21"/>
+                      <w:szCs w:val="21"/>
+                      <w:shd w:val="clear" w:color="auto" w:fill="FFFFFF"/>
+                    </w:rPr>
+                    <w:t xml:space="preserve">On </w:t>
+                  </w:r>
+                  <w:r>
+                    <w:rPr>
+                      <w:rFonts w:ascii="Arial" w:hAnsi="Arial" w:cs="Arial"/>
+                      <w:color w:val="505050"/>
+                      <w:sz w:val="21"/>
+                      <w:szCs w:val="21"/>
+                      <w:shd w:val="clear" w:color="auto" w:fill="FFFFFF"/>
+                    </w:rPr>
+                    <w:fldChar w:fldCharType="begin"/>
+                  </w:r>
+                  <w:r>
+                    <w:rPr>
+                      <w:rFonts w:ascii="Arial" w:hAnsi="Arial" w:cs="Arial"/>
+                      <w:color w:val="505050"/>
+                      <w:sz w:val="21"/>
+                      <w:szCs w:val="21"/>
+                      <w:shd w:val="clear" w:color="auto" w:fill="FFFFFF"/>
+                    </w:rPr>
+                    <w:instrText xml:space="preserve"> MERGEFIELD  &lt;&lt;DATE&gt;&gt;  \* MERGEFORMAT </w:instrText>
+                  </w:r>
+                  <w:r>
+                    <w:rPr>
+                      <w:rFonts w:ascii="Arial" w:hAnsi="Arial" w:cs="Arial"/>
+                      <w:color w:val="505050"/>
+                      <w:sz w:val="21"/>
+                      <w:szCs w:val="21"/>
+                      <w:shd w:val="clear" w:color="auto" w:fill="FFFFFF"/>
+                    </w:rPr>
+                    <w:fldChar w:fldCharType="separate"/>
+                  </w:r>
+                  <w:r>
+                    <w:rPr>
+                      <w:rFonts w:ascii="Arial" w:hAnsi="Arial" w:cs="Arial"/>
+                      <w:noProof/>
+                      <w:color w:val="505050"/>
+                      <w:sz w:val="21"/>
+                      <w:szCs w:val="21"/>
+                      <w:shd w:val="clear" w:color="auto" w:fill="FFFFFF"/>
+                    </w:rPr>
+                    <w:t>«</w:t>
+                  </w:r>
+                  <w:r>
+                    <w:rPr>
+                      <w:rFonts w:ascii="Arial" w:hAnsi="Arial" w:cs="Arial"/>
+                      <w:noProof/>
+                      <w:color w:val="505050"/>
+                      <w:sz w:val="21"/>
+                      <w:szCs w:val="21"/>
+                      <w:shd w:val="clear" w:color="auto" w:fill="FFFFFF"/>
+                    </w:rPr>
+                    <w:t>&lt;&lt;Date</w:t>
+                  </w:r>
+                  <w:r>
+                    <w:rPr>
+                      <w:rFonts w:ascii="Arial" w:hAnsi="Arial" w:cs="Arial"/>
+                      <w:noProof/>
+                      <w:color w:val="505050"/>
+                      <w:sz w:val="21"/>
+                      <w:szCs w:val="21"/>
+                      <w:shd w:val="clear" w:color="auto" w:fill="FFFFFF"/>
+                    </w:rPr>
+                    <w:t>&gt;&gt;»</w:t>
+                  </w:r>
+                  <w:r>
+                    <w:rPr>
+                      <w:rFonts w:ascii="Arial" w:hAnsi="Arial" w:cs="Arial"/>
+                      <w:color w:val="505050"/>
+                      <w:sz w:val="21"/>
+                      <w:szCs w:val="21"/>
+                      <w:shd w:val="clear" w:color="auto" w:fill="FFFFFF"/>
+                    </w:rPr>
+                    <w:fldChar w:fldCharType="end"/>
+                  </w:r>
+                  <w:r>
+                    <w:rPr>
+                      <w:rFonts w:ascii="Arial" w:hAnsi="Arial" w:cs="Arial"/>
+                      <w:color w:val="505050"/>
+                      <w:sz w:val="21"/>
+                      <w:szCs w:val="21"/>
+                      <w:shd w:val="clear" w:color="auto" w:fill="FFFFFF"/>
+                    </w:rPr>
+                    <w:t xml:space="preserve"> you entered into a personal loan agreement for £</w:t>
+                  </w:r>
+                  <w:r>
+                    <w:rPr>
+                      <w:rFonts w:ascii="Arial" w:hAnsi="Arial" w:cs="Arial"/>
+                      <w:color w:val="505050"/>
+                      <w:sz w:val="21"/>
+                      <w:szCs w:val="21"/>
+                      <w:shd w:val="clear" w:color="auto" w:fill="FFFFFF"/>
+                    </w:rPr>
+                    <w:fldChar w:fldCharType="begin"/>
+                  </w:r>
+                  <w:r>
+                    <w:rPr>
+                      <w:rFonts w:ascii="Arial" w:hAnsi="Arial" w:cs="Arial"/>
+                      <w:color w:val="505050"/>
+                      <w:sz w:val="21"/>
+                      <w:szCs w:val="21"/>
+                      <w:shd w:val="clear" w:color="auto" w:fill="FFFFFF"/>
+                    </w:rPr>
+                    <w:instrText xml:space="preserve"> MERGEFIELD  &lt;&lt;LOANOFFER&gt;&gt;  \* MERGEFORMAT </w:instrText>
+                  </w:r>
+                  <w:r>
+                    <w:rPr>
+                      <w:rFonts w:ascii="Arial" w:hAnsi="Arial" w:cs="Arial"/>
+                      <w:color w:val="505050"/>
+                      <w:sz w:val="21"/>
+                      <w:szCs w:val="21"/>
+                      <w:shd w:val="clear" w:color="auto" w:fill="FFFFFF"/>
+                    </w:rPr>
+                    <w:fldChar w:fldCharType="separate"/>
+                  </w:r>
+                  <w:r>
+                    <w:rPr>
+                      <w:rFonts w:ascii="Arial" w:hAnsi="Arial" w:cs="Arial"/>
+                      <w:noProof/>
+                      <w:color w:val="505050"/>
+                      <w:sz w:val="21"/>
+                      <w:szCs w:val="21"/>
+                      <w:shd w:val="clear" w:color="auto" w:fill="FFFFFF"/>
+                    </w:rPr>
+                    <w:t>«&lt;&lt;</w:t>
+                  </w:r>
+                  <w:proofErr w:type="spellStart"/>
+                  <w:r>
+                    <w:rPr>
+                      <w:rFonts w:ascii="Arial" w:hAnsi="Arial" w:cs="Arial"/>
+                      <w:noProof/>
+                      <w:color w:val="505050"/>
+                      <w:sz w:val="21"/>
+                      <w:szCs w:val="21"/>
+                      <w:shd w:val="clear" w:color="auto" w:fill="FFFFFF"/>
+                    </w:rPr>
+                    <w:t>LoanOffer</w:t>
+                  </w:r>
+                  <w:proofErr w:type="spellEnd"/>
+                  <w:r>
+                    <w:rPr>
+                      <w:rFonts w:ascii="Arial" w:hAnsi="Arial" w:cs="Arial"/>
+                      <w:noProof/>
+                      <w:color w:val="505050"/>
+                      <w:sz w:val="21"/>
+                      <w:szCs w:val="21"/>
+                      <w:shd w:val="clear" w:color="auto" w:fill="FFFFFF"/>
+                    </w:rPr>
+                    <w:t>&gt;&gt;»</w:t>
+                  </w:r>
+                  <w:r>
+                    <w:rPr>
+                      <w:rFonts w:ascii="Arial" w:hAnsi="Arial" w:cs="Arial"/>
+                      <w:color w:val="505050"/>
+                      <w:sz w:val="21"/>
+                      <w:szCs w:val="21"/>
+                      <w:shd w:val="clear" w:color="auto" w:fill="FFFFFF"/>
+                    </w:rPr>
+                    <w:fldChar w:fldCharType="end"/>
+                  </w:r>
+                  <w:r>
+                    <w:rPr>
+                      <w:rFonts w:ascii="Arial" w:hAnsi="Arial" w:cs="Arial"/>
+                      <w:color w:val="505050"/>
+                      <w:sz w:val="21"/>
+                      <w:szCs w:val="21"/>
+                      <w:shd w:val="clear" w:color="auto" w:fill="FFFFFF"/>
+                    </w:rPr>
+                    <w:t xml:space="preserve"> with a total principal outstanding of </w:t>
+                  </w:r>
+                  <w:r>
+                    <w:rPr>
+                      <w:rFonts w:ascii="Arial" w:hAnsi="Arial" w:cs="Arial"/>
+                      <w:color w:val="505050"/>
+                      <w:sz w:val="21"/>
+                      <w:szCs w:val="21"/>
+                      <w:shd w:val="clear" w:color="auto" w:fill="FFFFFF"/>
+                    </w:rPr>
+                    <w:t>£</w:t>
+                  </w:r>
+                  <w:r>
+                    <w:rPr>
+                      <w:rFonts w:ascii="Arial" w:hAnsi="Arial" w:cs="Arial"/>
+                      <w:color w:val="505050"/>
+                      <w:sz w:val="21"/>
+                      <w:szCs w:val="21"/>
+                      <w:shd w:val="clear" w:color="auto" w:fill="FFFFFF"/>
+                    </w:rPr>
+                    <w:fldChar w:fldCharType="begin"/>
+                  </w:r>
+                  <w:r>
+                    <w:rPr>
+                      <w:rFonts w:ascii="Arial" w:hAnsi="Arial" w:cs="Arial"/>
+                      <w:color w:val="505050"/>
+                      <w:sz w:val="21"/>
+                      <w:szCs w:val="21"/>
+                      <w:shd w:val="clear" w:color="auto" w:fill="FFFFFF"/>
+                    </w:rPr>
+                    <w:instrText xml:space="preserve"> MERGEFIELD  &lt;&lt;OutstandingPrincipal&gt;&gt;  \* MERGEFORMAT </w:instrText>
+                  </w:r>
+                  <w:r>
+                    <w:rPr>
+                      <w:rFonts w:ascii="Arial" w:hAnsi="Arial" w:cs="Arial"/>
+                      <w:color w:val="505050"/>
+                      <w:sz w:val="21"/>
+                      <w:szCs w:val="21"/>
+                      <w:shd w:val="clear" w:color="auto" w:fill="FFFFFF"/>
+                    </w:rPr>
+                    <w:fldChar w:fldCharType="separate"/>
+                  </w:r>
+                  <w:r>
+                    <w:rPr>
+                      <w:rFonts w:ascii="Arial" w:hAnsi="Arial" w:cs="Arial"/>
+                      <w:noProof/>
+                      <w:color w:val="505050"/>
+                      <w:sz w:val="21"/>
+                      <w:szCs w:val="21"/>
+                      <w:shd w:val="clear" w:color="auto" w:fill="FFFFFF"/>
+                    </w:rPr>
+                    <w:t>«&lt;&lt;OutstandingPrincipal&gt;&gt;»</w:t>
+                  </w:r>
+                  <w:r>
+                    <w:rPr>
+                      <w:rFonts w:ascii="Arial" w:hAnsi="Arial" w:cs="Arial"/>
+                      <w:color w:val="505050"/>
+                      <w:sz w:val="21"/>
+                      <w:szCs w:val="21"/>
+                      <w:shd w:val="clear" w:color="auto" w:fill="FFFFFF"/>
+                    </w:rPr>
+                    <w:fldChar w:fldCharType="end"/>
+                  </w:r>
+                  <w:r>
+                    <w:rPr>
+                      <w:rFonts w:ascii="Arial" w:hAnsi="Arial" w:cs="Arial"/>
+                      <w:color w:val="505050"/>
+                      <w:sz w:val="21"/>
+                      <w:szCs w:val="21"/>
+                      <w:shd w:val="clear" w:color="auto" w:fill="FFFFFF"/>
+                    </w:rPr>
+                    <w:t>, interest charges of £</w:t>
+                  </w:r>
+                  <w:r>
+                    <w:rPr>
+                      <w:rFonts w:ascii="Arial" w:hAnsi="Arial" w:cs="Arial"/>
+                      <w:color w:val="505050"/>
+                      <w:sz w:val="21"/>
+                      <w:szCs w:val="21"/>
+                      <w:shd w:val="clear" w:color="auto" w:fill="FFFFFF"/>
+                    </w:rPr>
+                    <w:fldChar w:fldCharType="begin"/>
+                  </w:r>
+                  <w:r>
+                    <w:rPr>
+                      <w:rFonts w:ascii="Arial" w:hAnsi="Arial" w:cs="Arial"/>
+                      <w:color w:val="505050"/>
+                      <w:sz w:val="21"/>
+                      <w:szCs w:val="21"/>
+                      <w:shd w:val="clear" w:color="auto" w:fill="FFFFFF"/>
+                    </w:rPr>
+                    <w:instrText xml:space="preserve"> MERGEFIELD  &lt;&lt;OutstandingInterest&gt;&gt;  \* MERGEFORMAT </w:instrText>
+                  </w:r>
+                  <w:r>
+                    <w:rPr>
+                      <w:rFonts w:ascii="Arial" w:hAnsi="Arial" w:cs="Arial"/>
+                      <w:color w:val="505050"/>
+                      <w:sz w:val="21"/>
+                      <w:szCs w:val="21"/>
+                      <w:shd w:val="clear" w:color="auto" w:fill="FFFFFF"/>
+                    </w:rPr>
+                    <w:fldChar w:fldCharType="separate"/>
+                  </w:r>
+                  <w:r>
+                    <w:rPr>
+                      <w:rFonts w:ascii="Arial" w:hAnsi="Arial" w:cs="Arial"/>
+                      <w:noProof/>
+                      <w:color w:val="505050"/>
+                      <w:sz w:val="21"/>
+                      <w:szCs w:val="21"/>
+                      <w:shd w:val="clear" w:color="auto" w:fill="FFFFFF"/>
+                    </w:rPr>
+                    <w:t>«&lt;&lt;OutstandingInterest&gt;&gt;»</w:t>
+                  </w:r>
+                  <w:r>
+                    <w:rPr>
+                      <w:rFonts w:ascii="Arial" w:hAnsi="Arial" w:cs="Arial"/>
+                      <w:color w:val="505050"/>
+                      <w:sz w:val="21"/>
+                      <w:szCs w:val="21"/>
+                      <w:shd w:val="clear" w:color="auto" w:fill="FFFFFF"/>
+                    </w:rPr>
+                    <w:fldChar w:fldCharType="end"/>
+                  </w:r>
+                  <w:r>
+                    <w:rPr>
+                      <w:rFonts w:ascii="Arial" w:hAnsi="Arial" w:cs="Arial"/>
+                      <w:color w:val="505050"/>
+                      <w:sz w:val="21"/>
+                      <w:szCs w:val="21"/>
+                      <w:shd w:val="clear" w:color="auto" w:fill="FFFFFF"/>
+                    </w:rPr>
+                    <w:t>, fees totaling £</w:t>
+                  </w:r>
+                  <w:r>
+                    <w:rPr>
+                      <w:rFonts w:ascii="Arial" w:hAnsi="Arial" w:cs="Arial"/>
+                      <w:color w:val="505050"/>
+                      <w:sz w:val="21"/>
+                      <w:szCs w:val="21"/>
+                      <w:shd w:val="clear" w:color="auto" w:fill="FFFFFF"/>
+                    </w:rPr>
+                    <w:fldChar w:fldCharType="begin"/>
+                  </w:r>
+                  <w:r>
+                    <w:rPr>
+                      <w:rFonts w:ascii="Arial" w:hAnsi="Arial" w:cs="Arial"/>
+                      <w:color w:val="505050"/>
+                      <w:sz w:val="21"/>
+                      <w:szCs w:val="21"/>
+                      <w:shd w:val="clear" w:color="auto" w:fill="FFFFFF"/>
+                    </w:rPr>
+                    <w:instrText xml:space="preserve"> MERGEFIELD  &lt;&lt;OutstandingFees&gt;&gt;  \* MERGEFORMAT </w:instrText>
+                  </w:r>
+                  <w:r>
+                    <w:rPr>
+                      <w:rFonts w:ascii="Arial" w:hAnsi="Arial" w:cs="Arial"/>
+                      <w:color w:val="505050"/>
+                      <w:sz w:val="21"/>
+                      <w:szCs w:val="21"/>
+                      <w:shd w:val="clear" w:color="auto" w:fill="FFFFFF"/>
+                    </w:rPr>
+                    <w:fldChar w:fldCharType="separate"/>
+                  </w:r>
+                  <w:r>
+                    <w:rPr>
+                      <w:rFonts w:ascii="Arial" w:hAnsi="Arial" w:cs="Arial"/>
+                      <w:noProof/>
+                      <w:color w:val="505050"/>
+                      <w:sz w:val="21"/>
+                      <w:szCs w:val="21"/>
+                      <w:shd w:val="clear" w:color="auto" w:fill="FFFFFF"/>
+                    </w:rPr>
+                    <w:t>«&lt;&lt;OutstandingFees&gt;&gt;»</w:t>
+                  </w:r>
+                  <w:r>
+                    <w:rPr>
+                      <w:rFonts w:ascii="Arial" w:hAnsi="Arial" w:cs="Arial"/>
+                      <w:color w:val="505050"/>
+                      <w:sz w:val="21"/>
+                      <w:szCs w:val="21"/>
+                      <w:shd w:val="clear" w:color="auto" w:fill="FFFFFF"/>
+                    </w:rPr>
+                    <w:fldChar w:fldCharType="end"/>
+                  </w:r>
+                  <w:r>
+                    <w:rPr>
+                      <w:rFonts w:ascii="Arial" w:hAnsi="Arial" w:cs="Arial"/>
+                      <w:color w:val="505050"/>
+                      <w:sz w:val="21"/>
+                      <w:szCs w:val="21"/>
+                      <w:shd w:val="clear" w:color="auto" w:fill="FFFFFF"/>
+                    </w:rPr>
+                    <w:t xml:space="preserve"> and making the total amount outstanding</w:t>
+                  </w:r>
+                  <w:r>
+                    <w:rPr>
+                      <w:rStyle w:val="apple-converted-space"/>
+                      <w:rFonts w:ascii="Arial" w:hAnsi="Arial" w:cs="Arial"/>
+                      <w:color w:val="505050"/>
+                      <w:sz w:val="21"/>
+                      <w:szCs w:val="21"/>
+                      <w:shd w:val="clear" w:color="auto" w:fill="FFFFFF"/>
+                    </w:rPr>
+                    <w:t> </w:t>
+                  </w:r>
+                  <w:r>
+                    <w:rPr>
+                      <w:rStyle w:val="Strong"/>
+                      <w:rFonts w:ascii="Arial" w:hAnsi="Arial" w:cs="Arial"/>
+                      <w:color w:val="505050"/>
+                      <w:sz w:val="21"/>
+                      <w:szCs w:val="21"/>
+                    </w:rPr>
+                    <w:t>£</w:t>
+                  </w:r>
+                  <w:r>
+                    <w:rPr>
+                      <w:rStyle w:val="Strong"/>
+                      <w:rFonts w:ascii="Arial" w:hAnsi="Arial" w:cs="Arial"/>
+                      <w:color w:val="505050"/>
+                      <w:sz w:val="21"/>
+                      <w:szCs w:val="21"/>
+                    </w:rPr>
+                    <w:fldChar w:fldCharType="begin"/>
+                  </w:r>
+                  <w:r>
+                    <w:rPr>
+                      <w:rStyle w:val="Strong"/>
+                      <w:rFonts w:ascii="Arial" w:hAnsi="Arial" w:cs="Arial"/>
+                      <w:color w:val="505050"/>
+                      <w:sz w:val="21"/>
+                      <w:szCs w:val="21"/>
+                    </w:rPr>
+                    <w:instrText xml:space="preserve"> MERGEFIELD  &lt;&lt;Total&gt;&gt;  \* MERGEFORMAT </w:instrText>
+                  </w:r>
+                  <w:r>
+                    <w:rPr>
+                      <w:rStyle w:val="Strong"/>
+                      <w:rFonts w:ascii="Arial" w:hAnsi="Arial" w:cs="Arial"/>
+                      <w:color w:val="505050"/>
+                      <w:sz w:val="21"/>
+                      <w:szCs w:val="21"/>
+                    </w:rPr>
+                    <w:fldChar w:fldCharType="separate"/>
+                  </w:r>
+                  <w:r>
+                    <w:rPr>
+                      <w:rStyle w:val="Strong"/>
+                      <w:rFonts w:ascii="Arial" w:hAnsi="Arial" w:cs="Arial"/>
+                      <w:noProof/>
+                      <w:color w:val="505050"/>
+                      <w:sz w:val="21"/>
+                      <w:szCs w:val="21"/>
+                    </w:rPr>
+                    <w:t>«&lt;&lt;Total&gt;&gt;»</w:t>
+                  </w:r>
+                  <w:r>
+                    <w:rPr>
+                      <w:rStyle w:val="Strong"/>
+                      <w:rFonts w:ascii="Arial" w:hAnsi="Arial" w:cs="Arial"/>
+                      <w:color w:val="505050"/>
+                      <w:sz w:val="21"/>
+                      <w:szCs w:val="21"/>
+                    </w:rPr>
+                    <w:fldChar w:fldCharType="end"/>
+                  </w:r>
+                  <w:r>
+                    <w:rPr>
+                      <w:rStyle w:val="Strong"/>
+                      <w:rFonts w:ascii="Arial" w:hAnsi="Arial" w:cs="Arial"/>
+                      <w:color w:val="505050"/>
+                      <w:sz w:val="21"/>
+                      <w:szCs w:val="21"/>
+                    </w:rPr>
+                    <w:t> </w:t>
+                  </w:r>
+                  <w:r>
+                    <w:rPr>
+                      <w:rFonts w:ascii="Arial" w:hAnsi="Arial" w:cs="Arial"/>
+                      <w:color w:val="505050"/>
+                      <w:sz w:val="21"/>
+                      <w:szCs w:val="21"/>
+                      <w:shd w:val="clear" w:color="auto" w:fill="FFFFFF"/>
+                    </w:rPr>
+                    <w:t>as of the date of this letter.</w:t>
+                  </w:r>
+                  <w:r>
+                    <w:rPr>
+                      <w:rFonts w:ascii="Arial" w:hAnsi="Arial" w:cs="Arial"/>
+                      <w:color w:val="505050"/>
+                      <w:sz w:val="21"/>
+                      <w:szCs w:val="21"/>
+                    </w:rPr>
+                    <w:br/>
+                  </w:r>
+                  <w:r>
+                    <w:rPr>
+                      <w:rFonts w:ascii="Arial" w:hAnsi="Arial" w:cs="Arial"/>
+                      <w:color w:val="505050"/>
+                      <w:sz w:val="21"/>
+                      <w:szCs w:val="21"/>
+                    </w:rPr>
+                    <w:br/>
+                  </w:r>
+                  <w:r>
+                    <w:rPr>
+                      <w:rFonts w:ascii="Arial" w:hAnsi="Arial" w:cs="Arial"/>
+                      <w:color w:val="505050"/>
+                      <w:sz w:val="21"/>
+                      <w:szCs w:val="21"/>
+                      <w:shd w:val="clear" w:color="auto" w:fill="FFFFFF"/>
+                    </w:rPr>
+                    <w:t>We have tried to reach you several times over the last few weeks and have given you ample time to pay and to contact us. We are offering you a period of 14 days to pay</w:t>
+                  </w:r>
+                  <w:r>
+                    <w:rPr>
+                      <w:rStyle w:val="apple-converted-space"/>
+                      <w:rFonts w:ascii="Arial" w:hAnsi="Arial" w:cs="Arial"/>
+                      <w:color w:val="505050"/>
+                      <w:sz w:val="21"/>
+                      <w:szCs w:val="21"/>
+                      <w:shd w:val="clear" w:color="auto" w:fill="FFFFFF"/>
+                    </w:rPr>
+                    <w:t> </w:t>
+                  </w:r>
+                  <w:r>
+                    <w:rPr>
+                      <w:rStyle w:val="Strong"/>
+                      <w:rFonts w:ascii="Arial" w:hAnsi="Arial" w:cs="Arial"/>
+                      <w:color w:val="505050"/>
+                      <w:sz w:val="21"/>
+                      <w:szCs w:val="21"/>
+                    </w:rPr>
+                    <w:t>£</w:t>
+                  </w:r>
+                  <w:r>
+                    <w:rPr>
+                      <w:rStyle w:val="Strong"/>
+                      <w:rFonts w:ascii="Arial" w:hAnsi="Arial" w:cs="Arial"/>
+                      <w:color w:val="505050"/>
+                      <w:sz w:val="21"/>
+                      <w:szCs w:val="21"/>
+                    </w:rPr>
+                    <w:fldChar w:fldCharType="begin"/>
+                  </w:r>
+                  <w:r>
+                    <w:rPr>
+                      <w:rStyle w:val="Strong"/>
+                      <w:rFonts w:ascii="Arial" w:hAnsi="Arial" w:cs="Arial"/>
+                      <w:color w:val="505050"/>
+                      <w:sz w:val="21"/>
+                      <w:szCs w:val="21"/>
+                    </w:rPr>
+                    <w:instrText xml:space="preserve"> MERGEFIELD  &lt;&lt;Total&gt;&gt;  \* MERGEFORMAT </w:instrText>
+                  </w:r>
+                  <w:r>
+                    <w:rPr>
+                      <w:rStyle w:val="Strong"/>
+                      <w:rFonts w:ascii="Arial" w:hAnsi="Arial" w:cs="Arial"/>
+                      <w:color w:val="505050"/>
+                      <w:sz w:val="21"/>
+                      <w:szCs w:val="21"/>
+                    </w:rPr>
+                    <w:fldChar w:fldCharType="separate"/>
+                  </w:r>
+                  <w:r>
+                    <w:rPr>
+                      <w:rStyle w:val="Strong"/>
+                      <w:rFonts w:ascii="Arial" w:hAnsi="Arial" w:cs="Arial"/>
+                      <w:noProof/>
+                      <w:color w:val="505050"/>
+                      <w:sz w:val="21"/>
+                      <w:szCs w:val="21"/>
+                    </w:rPr>
+                    <w:t>«&lt;&lt;Total&gt;&gt;»</w:t>
+                  </w:r>
+                  <w:r>
+                    <w:rPr>
+                      <w:rStyle w:val="Strong"/>
+                      <w:rFonts w:ascii="Arial" w:hAnsi="Arial" w:cs="Arial"/>
+                      <w:color w:val="505050"/>
+                      <w:sz w:val="21"/>
+                      <w:szCs w:val="21"/>
+                    </w:rPr>
+                    <w:fldChar w:fldCharType="end"/>
+                  </w:r>
+                  <w:bookmarkStart w:id="0" w:name="_GoBack"/>
+                  <w:bookmarkEnd w:id="0"/>
+                  <w:r>
+                    <w:rPr>
+                      <w:rStyle w:val="Strong"/>
+                      <w:rFonts w:ascii="Arial" w:hAnsi="Arial" w:cs="Arial"/>
+                      <w:color w:val="505050"/>
+                      <w:sz w:val="21"/>
+                      <w:szCs w:val="21"/>
+                    </w:rPr>
+                    <w:t> </w:t>
+                  </w:r>
+                  <w:r>
+                    <w:rPr>
+                      <w:rFonts w:ascii="Arial" w:hAnsi="Arial" w:cs="Arial"/>
+                      <w:color w:val="505050"/>
+                      <w:sz w:val="21"/>
+                      <w:szCs w:val="21"/>
+                      <w:shd w:val="clear" w:color="auto" w:fill="FFFFFF"/>
+                    </w:rPr>
+                    <w:t>or to reach some satisfactory repayment schedule. Otherwise we will be forced to take legal action to recover the amounts owed by you. </w:t>
+                  </w:r>
+                  <w:r>
+                    <w:rPr>
+                      <w:rFonts w:ascii="Arial" w:hAnsi="Arial" w:cs="Arial"/>
+                      <w:color w:val="505050"/>
+                      <w:sz w:val="21"/>
+                      <w:szCs w:val="21"/>
+                    </w:rPr>
+                    <w:br/>
+                  </w:r>
+                  <w:r>
+                    <w:rPr>
+                      <w:rFonts w:ascii="Arial" w:hAnsi="Arial" w:cs="Arial"/>
+                      <w:color w:val="505050"/>
+                      <w:sz w:val="21"/>
+                      <w:szCs w:val="21"/>
+                    </w:rPr>
+                    <w:br/>
+                  </w:r>
+                  <w:r>
+                    <w:rPr>
+                      <w:rFonts w:ascii="Arial" w:hAnsi="Arial" w:cs="Arial"/>
+                      <w:color w:val="505050"/>
+                      <w:sz w:val="21"/>
+                      <w:szCs w:val="21"/>
+                    </w:rPr>
+                    <w:br/>
+                  </w:r>
+                  <w:r>
+                    <w:rPr>
+                      <w:rFonts w:ascii="Arial" w:hAnsi="Arial" w:cs="Arial"/>
+                      <w:color w:val="505050"/>
+                      <w:sz w:val="21"/>
+                      <w:szCs w:val="21"/>
+                      <w:shd w:val="clear" w:color="auto" w:fill="FFFFFF"/>
+                    </w:rPr>
+                    <w:t>Sincerely</w:t>
+                  </w:r>
+                  <w:proofErr w:type="gramStart"/>
+                  <w:r>
+                    <w:rPr>
+                      <w:rFonts w:ascii="Arial" w:hAnsi="Arial" w:cs="Arial"/>
+                      <w:color w:val="505050"/>
+                      <w:sz w:val="21"/>
+                      <w:szCs w:val="21"/>
+                      <w:shd w:val="clear" w:color="auto" w:fill="FFFFFF"/>
+                    </w:rPr>
+                    <w:t>,</w:t>
+                  </w:r>
+                  <w:proofErr w:type="gramEnd"/>
+                  <w:r>
+                    <w:rPr>
+                      <w:rFonts w:ascii="Arial" w:hAnsi="Arial" w:cs="Arial"/>
+                      <w:color w:val="505050"/>
+                      <w:sz w:val="21"/>
+                      <w:szCs w:val="21"/>
+                    </w:rPr>
+                    <w:br/>
+                  </w:r>
+                  <w:r>
+                    <w:rPr>
+                      <w:rFonts w:ascii="Arial" w:hAnsi="Arial" w:cs="Arial"/>
+                      <w:color w:val="505050"/>
+                      <w:sz w:val="21"/>
+                      <w:szCs w:val="21"/>
+                      <w:shd w:val="clear" w:color="auto" w:fill="FFFFFF"/>
+                    </w:rPr>
+                    <w:t>EZBOB Accounting Department</w:t>
+                  </w:r>
                   <w:r>
                     <w:rPr>
                       <w:rFonts w:ascii="Tahoma" w:hAnsi="Tahoma" w:cs="Tahoma"/>
@@ -879,7 +1392,7 @@
     <w:lsdException w:name="Title" w:locked="1" w:semiHidden="0" w:uiPriority="0" w:unhideWhenUsed="0" w:qFormat="1"/>
     <w:lsdException w:name="Default Paragraph Font" w:locked="1" w:semiHidden="0" w:uiPriority="0" w:unhideWhenUsed="0"/>
     <w:lsdException w:name="Subtitle" w:locked="1" w:semiHidden="0" w:uiPriority="0" w:unhideWhenUsed="0" w:qFormat="1"/>
-    <w:lsdException w:name="Strong" w:locked="1" w:semiHidden="0" w:uiPriority="0" w:unhideWhenUsed="0" w:qFormat="1"/>
+    <w:lsdException w:name="Strong" w:locked="1" w:semiHidden="0" w:uiPriority="22" w:unhideWhenUsed="0" w:qFormat="1"/>
     <w:lsdException w:name="Emphasis" w:locked="1" w:semiHidden="0" w:uiPriority="0" w:unhideWhenUsed="0" w:qFormat="1"/>
     <w:lsdException w:name="Table Grid" w:locked="1" w:semiHidden="0" w:uiPriority="0" w:unhideWhenUsed="0"/>
     <w:lsdException w:name="Placeholder Text" w:unhideWhenUsed="0"/>
@@ -1086,6 +1599,23 @@
       <w:sz w:val="16"/>
     </w:rPr>
   </w:style>
+  <w:style w:type="character" w:customStyle="1" w:styleId="apple-converted-space">
+    <w:name w:val="apple-converted-space"/>
+    <w:basedOn w:val="DefaultParagraphFont"/>
+    <w:rsid w:val="00963FFC"/>
+  </w:style>
+  <w:style w:type="character" w:styleId="Strong">
+    <w:name w:val="Strong"/>
+    <w:basedOn w:val="DefaultParagraphFont"/>
+    <w:uiPriority w:val="22"/>
+    <w:qFormat/>
+    <w:locked/>
+    <w:rsid w:val="00963FFC"/>
+    <w:rPr>
+      <w:b/>
+      <w:bCs/>
+    </w:rPr>
+  </w:style>
 </w:styles>
 </file>
 
@@ -1124,7 +1654,7 @@
     <w:lsdException w:name="Title" w:locked="1" w:semiHidden="0" w:uiPriority="0" w:unhideWhenUsed="0" w:qFormat="1"/>
     <w:lsdException w:name="Default Paragraph Font" w:locked="1" w:semiHidden="0" w:uiPriority="0" w:unhideWhenUsed="0"/>
     <w:lsdException w:name="Subtitle" w:locked="1" w:semiHidden="0" w:uiPriority="0" w:unhideWhenUsed="0" w:qFormat="1"/>
-    <w:lsdException w:name="Strong" w:locked="1" w:semiHidden="0" w:uiPriority="0" w:unhideWhenUsed="0" w:qFormat="1"/>
+    <w:lsdException w:name="Strong" w:locked="1" w:semiHidden="0" w:uiPriority="22" w:unhideWhenUsed="0" w:qFormat="1"/>
     <w:lsdException w:name="Emphasis" w:locked="1" w:semiHidden="0" w:uiPriority="0" w:unhideWhenUsed="0" w:qFormat="1"/>
     <w:lsdException w:name="Table Grid" w:locked="1" w:semiHidden="0" w:uiPriority="0" w:unhideWhenUsed="0"/>
     <w:lsdException w:name="Placeholder Text" w:unhideWhenUsed="0"/>
@@ -1329,6 +1859,23 @@
     <w:rPr>
       <w:rFonts w:ascii="Tahoma" w:hAnsi="Tahoma"/>
       <w:sz w:val="16"/>
+    </w:rPr>
+  </w:style>
+  <w:style w:type="character" w:customStyle="1" w:styleId="apple-converted-space">
+    <w:name w:val="apple-converted-space"/>
+    <w:basedOn w:val="DefaultParagraphFont"/>
+    <w:rsid w:val="00963FFC"/>
+  </w:style>
+  <w:style w:type="character" w:styleId="Strong">
+    <w:name w:val="Strong"/>
+    <w:basedOn w:val="DefaultParagraphFont"/>
+    <w:uiPriority w:val="22"/>
+    <w:qFormat/>
+    <w:locked/>
+    <w:rsid w:val="00963FFC"/>
+    <w:rPr>
+      <w:b/>
+      <w:bCs/>
     </w:rPr>
   </w:style>
 </w:styles>

</xml_diff>

<commit_message>
EZ-978: finalized mail template
</commit_message>
<xml_diff>
--- a/Items/Templates/Late by 14 days.docx
+++ b/Items/Templates/Late by 14 days.docx
@@ -191,9 +191,8 @@
                       <w:sz w:val="28"/>
                       <w:szCs w:val="28"/>
                     </w:rPr>
-                    <w:t>«&lt;&lt;</w:t>
-                  </w:r>
-                  <w:proofErr w:type="spellStart"/>
+                    <w:t>«&lt;&lt;F</w:t>
+                  </w:r>
                   <w:r>
                     <w:rPr>
                       <w:rFonts w:ascii="Tahoma" w:hAnsi="Tahoma" w:cs="Tahoma"/>
@@ -201,7 +200,7 @@
                       <w:sz w:val="28"/>
                       <w:szCs w:val="28"/>
                     </w:rPr>
-                    <w:t>F</w:t>
+                    <w:t>irst</w:t>
                   </w:r>
                   <w:r>
                     <w:rPr>
@@ -210,17 +209,7 @@
                       <w:sz w:val="28"/>
                       <w:szCs w:val="28"/>
                     </w:rPr>
-                    <w:t>Name</w:t>
-                  </w:r>
-                  <w:proofErr w:type="spellEnd"/>
-                  <w:r>
-                    <w:rPr>
-                      <w:rFonts w:ascii="Tahoma" w:hAnsi="Tahoma" w:cs="Tahoma"/>
-                      <w:color w:val="1F497D"/>
-                      <w:sz w:val="28"/>
-                      <w:szCs w:val="28"/>
-                    </w:rPr>
-                    <w:t>&gt;&gt;»</w:t>
+                    <w:t>Name&gt;&gt;»</w:t>
                   </w:r>
                   <w:r>
                     <w:rPr>
@@ -331,6 +320,1008 @@
                   <w:pPr>
                     <w:rPr>
                       <w:rFonts w:ascii="Tahoma" w:hAnsi="Tahoma" w:cs="Tahoma"/>
+                      <w:sz w:val="20"/>
+                      <w:szCs w:val="20"/>
+                    </w:rPr>
+                  </w:pPr>
+                  <w:r>
+                    <w:rPr>
+                      <w:rFonts w:ascii="Arial" w:hAnsi="Arial" w:cs="Arial"/>
+                      <w:color w:val="505050"/>
+                      <w:sz w:val="21"/>
+                      <w:szCs w:val="21"/>
+                    </w:rPr>
+                    <w:br/>
+                  </w:r>
+                  <w:r>
+                    <w:rPr>
+                      <w:rFonts w:ascii="Arial" w:hAnsi="Arial" w:cs="Arial"/>
+                      <w:color w:val="505050"/>
+                      <w:sz w:val="21"/>
+                      <w:szCs w:val="21"/>
+                      <w:shd w:val="clear" w:color="auto" w:fill="FFFFFF"/>
+                    </w:rPr>
+                    <w:t>You have entered into the following fixed sum loan agreements regulated by the Consumer Credit Act 1974 with Orange Money Ltd. (trading as EZBOB) and your account is in default. </w:t>
+                  </w:r>
+                  <w:r>
+                    <w:rPr>
+                      <w:rFonts w:ascii="Arial" w:hAnsi="Arial" w:cs="Arial"/>
+                      <w:color w:val="505050"/>
+                      <w:sz w:val="21"/>
+                      <w:szCs w:val="21"/>
+                    </w:rPr>
+                    <w:br/>
+                  </w:r>
+                  <w:r>
+                    <w:rPr>
+                      <w:rFonts w:ascii="Arial" w:hAnsi="Arial" w:cs="Arial"/>
+                      <w:color w:val="505050"/>
+                      <w:sz w:val="21"/>
+                      <w:szCs w:val="21"/>
+                      <w:shd w:val="clear" w:color="auto" w:fill="FFFFFF"/>
+                    </w:rPr>
+                    <w:t>Please contact us immediately in order to make full payment on all outstanding debts. </w:t>
+                  </w:r>
+                  <w:r>
+                    <w:rPr>
+                      <w:rFonts w:ascii="Arial" w:hAnsi="Arial" w:cs="Arial"/>
+                      <w:color w:val="505050"/>
+                      <w:sz w:val="21"/>
+                      <w:szCs w:val="21"/>
+                    </w:rPr>
+                    <w:br/>
+                  </w:r>
+                  <w:r>
+                    <w:rPr>
+                      <w:rFonts w:ascii="Arial" w:hAnsi="Arial" w:cs="Arial"/>
+                      <w:color w:val="505050"/>
+                      <w:sz w:val="21"/>
+                      <w:szCs w:val="21"/>
+                    </w:rPr>
+                    <w:br/>
+                  </w:r>
+                  <w:r>
+                    <w:rPr>
+                      <w:rFonts w:ascii="Arial" w:hAnsi="Arial" w:cs="Arial"/>
+                      <w:color w:val="505050"/>
+                      <w:sz w:val="21"/>
+                      <w:szCs w:val="21"/>
+                      <w:shd w:val="clear" w:color="auto" w:fill="FFFFFF"/>
+                    </w:rPr>
+                    <w:t xml:space="preserve">On </w:t>
+                  </w:r>
+                  <w:r>
+                    <w:rPr>
+                      <w:rFonts w:ascii="Arial" w:hAnsi="Arial" w:cs="Arial"/>
+                      <w:color w:val="505050"/>
+                      <w:sz w:val="21"/>
+                      <w:szCs w:val="21"/>
+                      <w:shd w:val="clear" w:color="auto" w:fill="FFFFFF"/>
+                    </w:rPr>
+                    <w:fldChar w:fldCharType="begin"/>
+                  </w:r>
+                  <w:r>
+                    <w:rPr>
+                      <w:rFonts w:ascii="Arial" w:hAnsi="Arial" w:cs="Arial"/>
+                      <w:color w:val="505050"/>
+                      <w:sz w:val="21"/>
+                      <w:szCs w:val="21"/>
+                      <w:shd w:val="clear" w:color="auto" w:fill="FFFFFF"/>
+                    </w:rPr>
+                    <w:instrText xml:space="preserve"> MERGEFIELD  &lt;&lt;SignDate&gt;&gt;  \* MERGEFORMAT </w:instrText>
+                  </w:r>
+                  <w:r>
+                    <w:rPr>
+                      <w:rFonts w:ascii="Arial" w:hAnsi="Arial" w:cs="Arial"/>
+                      <w:color w:val="505050"/>
+                      <w:sz w:val="21"/>
+                      <w:szCs w:val="21"/>
+                      <w:shd w:val="clear" w:color="auto" w:fill="FFFFFF"/>
+                    </w:rPr>
+                    <w:fldChar w:fldCharType="separate"/>
+                  </w:r>
+                  <w:r>
+                    <w:rPr>
+                      <w:rFonts w:ascii="Arial" w:hAnsi="Arial" w:cs="Arial"/>
+                      <w:noProof/>
+                      <w:color w:val="505050"/>
+                      <w:sz w:val="21"/>
+                      <w:szCs w:val="21"/>
+                      <w:shd w:val="clear" w:color="auto" w:fill="FFFFFF"/>
+                    </w:rPr>
+                    <w:t>«&lt;&lt;SignDate&gt;&gt;»</w:t>
+                  </w:r>
+                  <w:r>
+                    <w:rPr>
+                      <w:rFonts w:ascii="Arial" w:hAnsi="Arial" w:cs="Arial"/>
+                      <w:color w:val="505050"/>
+                      <w:sz w:val="21"/>
+                      <w:szCs w:val="21"/>
+                      <w:shd w:val="clear" w:color="auto" w:fill="FFFFFF"/>
+                    </w:rPr>
+                    <w:fldChar w:fldCharType="end"/>
+                  </w:r>
+                  <w:r>
+                    <w:rPr>
+                      <w:rFonts w:ascii="Arial" w:hAnsi="Arial" w:cs="Arial"/>
+                      <w:color w:val="505050"/>
+                      <w:sz w:val="21"/>
+                      <w:szCs w:val="21"/>
+                      <w:shd w:val="clear" w:color="auto" w:fill="FFFFFF"/>
+                    </w:rPr>
+                    <w:t xml:space="preserve"> you entered into a personal loan agreement for £</w:t>
+                  </w:r>
+                  <w:r>
+                    <w:rPr>
+                      <w:rFonts w:ascii="Arial" w:hAnsi="Arial" w:cs="Arial"/>
+                      <w:color w:val="505050"/>
+                      <w:sz w:val="21"/>
+                      <w:szCs w:val="21"/>
+                      <w:shd w:val="clear" w:color="auto" w:fill="FFFFFF"/>
+                    </w:rPr>
+                    <w:fldChar w:fldCharType="begin"/>
+                  </w:r>
+                  <w:r>
+                    <w:rPr>
+                      <w:rFonts w:ascii="Arial" w:hAnsi="Arial" w:cs="Arial"/>
+                      <w:color w:val="505050"/>
+                      <w:sz w:val="21"/>
+                      <w:szCs w:val="21"/>
+                      <w:shd w:val="clear" w:color="auto" w:fill="FFFFFF"/>
+                    </w:rPr>
+                    <w:instrText xml:space="preserve"> MERGEFIELD  &lt;&lt;LoanAmount&gt;&gt;  \* MERGEFORMAT </w:instrText>
+                  </w:r>
+                  <w:r>
+                    <w:rPr>
+                      <w:rFonts w:ascii="Arial" w:hAnsi="Arial" w:cs="Arial"/>
+                      <w:color w:val="505050"/>
+                      <w:sz w:val="21"/>
+                      <w:szCs w:val="21"/>
+                      <w:shd w:val="clear" w:color="auto" w:fill="FFFFFF"/>
+                    </w:rPr>
+                    <w:fldChar w:fldCharType="separate"/>
+                  </w:r>
+                  <w:r>
+                    <w:rPr>
+                      <w:rFonts w:ascii="Arial" w:hAnsi="Arial" w:cs="Arial"/>
+                      <w:noProof/>
+                      <w:color w:val="505050"/>
+                      <w:sz w:val="21"/>
+                      <w:szCs w:val="21"/>
+                      <w:shd w:val="clear" w:color="auto" w:fill="FFFFFF"/>
+                    </w:rPr>
+                    <w:t>«&lt;&lt;LoanAmount&gt;&gt;»</w:t>
+                  </w:r>
+                  <w:r>
+                    <w:rPr>
+                      <w:rFonts w:ascii="Arial" w:hAnsi="Arial" w:cs="Arial"/>
+                      <w:color w:val="505050"/>
+                      <w:sz w:val="21"/>
+                      <w:szCs w:val="21"/>
+                      <w:shd w:val="clear" w:color="auto" w:fill="FFFFFF"/>
+                    </w:rPr>
+                    <w:fldChar w:fldCharType="end"/>
+                  </w:r>
+                  <w:r>
+                    <w:rPr>
+                      <w:rFonts w:ascii="Arial" w:hAnsi="Arial" w:cs="Arial"/>
+                      <w:color w:val="505050"/>
+                      <w:sz w:val="21"/>
+                      <w:szCs w:val="21"/>
+                      <w:shd w:val="clear" w:color="auto" w:fill="FFFFFF"/>
+                    </w:rPr>
+                    <w:t xml:space="preserve"> with a total principal outstanding of </w:t>
+                  </w:r>
+                  <w:r>
+                    <w:rPr>
+                      <w:rFonts w:ascii="Arial" w:hAnsi="Arial" w:cs="Arial"/>
+                      <w:color w:val="505050"/>
+                      <w:sz w:val="21"/>
+                      <w:szCs w:val="21"/>
+                      <w:shd w:val="clear" w:color="auto" w:fill="FFFFFF"/>
+                    </w:rPr>
+                    <w:t>£</w:t>
+                  </w:r>
+                  <w:r>
+                    <w:rPr>
+                      <w:rFonts w:ascii="Arial" w:hAnsi="Arial" w:cs="Arial"/>
+                      <w:color w:val="505050"/>
+                      <w:sz w:val="21"/>
+                      <w:szCs w:val="21"/>
+                      <w:shd w:val="clear" w:color="auto" w:fill="FFFFFF"/>
+                    </w:rPr>
+                    <w:fldChar w:fldCharType="begin"/>
+                  </w:r>
+                  <w:r>
+                    <w:rPr>
+                      <w:rFonts w:ascii="Arial" w:hAnsi="Arial" w:cs="Arial"/>
+                      <w:color w:val="505050"/>
+                      <w:sz w:val="21"/>
+                      <w:szCs w:val="21"/>
+                      <w:shd w:val="clear" w:color="auto" w:fill="FFFFFF"/>
+                    </w:rPr>
+                    <w:instrText xml:space="preserve"> MERGEFIELD  &lt;&lt;Principal&gt;&gt;  \* MERGEFORMAT </w:instrText>
+                  </w:r>
+                  <w:r>
+                    <w:rPr>
+                      <w:rFonts w:ascii="Arial" w:hAnsi="Arial" w:cs="Arial"/>
+                      <w:color w:val="505050"/>
+                      <w:sz w:val="21"/>
+                      <w:szCs w:val="21"/>
+                      <w:shd w:val="clear" w:color="auto" w:fill="FFFFFF"/>
+                    </w:rPr>
+                    <w:fldChar w:fldCharType="separate"/>
+                  </w:r>
+                  <w:r>
+                    <w:rPr>
+                      <w:rFonts w:ascii="Arial" w:hAnsi="Arial" w:cs="Arial"/>
+                      <w:noProof/>
+                      <w:color w:val="505050"/>
+                      <w:sz w:val="21"/>
+                      <w:szCs w:val="21"/>
+                      <w:shd w:val="clear" w:color="auto" w:fill="FFFFFF"/>
+                    </w:rPr>
+                    <w:t>«&lt;&lt;Principal&gt;&gt;»</w:t>
+                  </w:r>
+                  <w:r>
+                    <w:rPr>
+                      <w:rFonts w:ascii="Arial" w:hAnsi="Arial" w:cs="Arial"/>
+                      <w:color w:val="505050"/>
+                      <w:sz w:val="21"/>
+                      <w:szCs w:val="21"/>
+                      <w:shd w:val="clear" w:color="auto" w:fill="FFFFFF"/>
+                    </w:rPr>
+                    <w:fldChar w:fldCharType="end"/>
+                  </w:r>
+                  <w:r>
+                    <w:rPr>
+                      <w:rFonts w:ascii="Arial" w:hAnsi="Arial" w:cs="Arial"/>
+                      <w:color w:val="505050"/>
+                      <w:sz w:val="21"/>
+                      <w:szCs w:val="21"/>
+                      <w:shd w:val="clear" w:color="auto" w:fill="FFFFFF"/>
+                    </w:rPr>
+                    <w:t>, interest charges of £</w:t>
+                  </w:r>
+                  <w:r>
+                    <w:rPr>
+                      <w:rFonts w:ascii="Arial" w:hAnsi="Arial" w:cs="Arial"/>
+                      <w:color w:val="505050"/>
+                      <w:sz w:val="21"/>
+                      <w:szCs w:val="21"/>
+                      <w:shd w:val="clear" w:color="auto" w:fill="FFFFFF"/>
+                    </w:rPr>
+                    <w:fldChar w:fldCharType="begin"/>
+                  </w:r>
+                  <w:r>
+                    <w:rPr>
+                      <w:rFonts w:ascii="Arial" w:hAnsi="Arial" w:cs="Arial"/>
+                      <w:color w:val="505050"/>
+                      <w:sz w:val="21"/>
+                      <w:szCs w:val="21"/>
+                      <w:shd w:val="clear" w:color="auto" w:fill="FFFFFF"/>
+                    </w:rPr>
+                    <w:instrText xml:space="preserve"> MERGEFIELD  &lt;&lt;Interest&gt;&gt;  \* MERGEFORMAT </w:instrText>
+                  </w:r>
+                  <w:r>
+                    <w:rPr>
+                      <w:rFonts w:ascii="Arial" w:hAnsi="Arial" w:cs="Arial"/>
+                      <w:color w:val="505050"/>
+                      <w:sz w:val="21"/>
+                      <w:szCs w:val="21"/>
+                      <w:shd w:val="clear" w:color="auto" w:fill="FFFFFF"/>
+                    </w:rPr>
+                    <w:fldChar w:fldCharType="separate"/>
+                  </w:r>
+                  <w:r>
+                    <w:rPr>
+                      <w:rFonts w:ascii="Arial" w:hAnsi="Arial" w:cs="Arial"/>
+                      <w:noProof/>
+                      <w:color w:val="505050"/>
+                      <w:sz w:val="21"/>
+                      <w:szCs w:val="21"/>
+                      <w:shd w:val="clear" w:color="auto" w:fill="FFFFFF"/>
+                    </w:rPr>
+                    <w:t>«&lt;&lt;Interest&gt;&gt;»</w:t>
+                  </w:r>
+                  <w:r>
+                    <w:rPr>
+                      <w:rFonts w:ascii="Arial" w:hAnsi="Arial" w:cs="Arial"/>
+                      <w:color w:val="505050"/>
+                      <w:sz w:val="21"/>
+                      <w:szCs w:val="21"/>
+                      <w:shd w:val="clear" w:color="auto" w:fill="FFFFFF"/>
+                    </w:rPr>
+                    <w:fldChar w:fldCharType="end"/>
+                  </w:r>
+                  <w:r>
+                    <w:rPr>
+                      <w:rFonts w:ascii="Arial" w:hAnsi="Arial" w:cs="Arial"/>
+                      <w:color w:val="505050"/>
+                      <w:sz w:val="21"/>
+                      <w:szCs w:val="21"/>
+                      <w:shd w:val="clear" w:color="auto" w:fill="FFFFFF"/>
+                    </w:rPr>
+                    <w:t>, fees totaling £</w:t>
+                  </w:r>
+                  <w:r>
+                    <w:rPr>
+                      <w:rFonts w:ascii="Arial" w:hAnsi="Arial" w:cs="Arial"/>
+                      <w:color w:val="505050"/>
+                      <w:sz w:val="21"/>
+                      <w:szCs w:val="21"/>
+                      <w:shd w:val="clear" w:color="auto" w:fill="FFFFFF"/>
+                    </w:rPr>
+                    <w:fldChar w:fldCharType="begin"/>
+                  </w:r>
+                  <w:r>
+                    <w:rPr>
+                      <w:rFonts w:ascii="Arial" w:hAnsi="Arial" w:cs="Arial"/>
+                      <w:color w:val="505050"/>
+                      <w:sz w:val="21"/>
+                      <w:szCs w:val="21"/>
+                      <w:shd w:val="clear" w:color="auto" w:fill="FFFFFF"/>
+                    </w:rPr>
+                    <w:instrText xml:space="preserve"> MERGEFIELD  &lt;&lt;Fees&gt;&gt;  \* MERGEFORMAT </w:instrText>
+                  </w:r>
+                  <w:r>
+                    <w:rPr>
+                      <w:rFonts w:ascii="Arial" w:hAnsi="Arial" w:cs="Arial"/>
+                      <w:color w:val="505050"/>
+                      <w:sz w:val="21"/>
+                      <w:szCs w:val="21"/>
+                      <w:shd w:val="clear" w:color="auto" w:fill="FFFFFF"/>
+                    </w:rPr>
+                    <w:fldChar w:fldCharType="separate"/>
+                  </w:r>
+                  <w:r>
+                    <w:rPr>
+                      <w:rFonts w:ascii="Arial" w:hAnsi="Arial" w:cs="Arial"/>
+                      <w:noProof/>
+                      <w:color w:val="505050"/>
+                      <w:sz w:val="21"/>
+                      <w:szCs w:val="21"/>
+                      <w:shd w:val="clear" w:color="auto" w:fill="FFFFFF"/>
+                    </w:rPr>
+                    <w:t>«&lt;&lt;Fees&gt;&gt;»</w:t>
+                  </w:r>
+                  <w:r>
+                    <w:rPr>
+                      <w:rFonts w:ascii="Arial" w:hAnsi="Arial" w:cs="Arial"/>
+                      <w:color w:val="505050"/>
+                      <w:sz w:val="21"/>
+                      <w:szCs w:val="21"/>
+                      <w:shd w:val="clear" w:color="auto" w:fill="FFFFFF"/>
+                    </w:rPr>
+                    <w:fldChar w:fldCharType="end"/>
+                  </w:r>
+                  <w:r>
+                    <w:rPr>
+                      <w:rFonts w:ascii="Arial" w:hAnsi="Arial" w:cs="Arial"/>
+                      <w:color w:val="505050"/>
+                      <w:sz w:val="21"/>
+                      <w:szCs w:val="21"/>
+                      <w:shd w:val="clear" w:color="auto" w:fill="FFFFFF"/>
+                    </w:rPr>
+                    <w:t xml:space="preserve"> and making the total amount outstanding</w:t>
+                  </w:r>
+                  <w:r>
+                    <w:rPr>
+                      <w:rStyle w:val="apple-converted-space"/>
+                      <w:rFonts w:ascii="Arial" w:hAnsi="Arial" w:cs="Arial"/>
+                      <w:color w:val="505050"/>
+                      <w:sz w:val="21"/>
+                      <w:szCs w:val="21"/>
+                      <w:shd w:val="clear" w:color="auto" w:fill="FFFFFF"/>
+                    </w:rPr>
+                    <w:t> </w:t>
+                  </w:r>
+                  <w:r>
+                    <w:rPr>
+                      <w:rStyle w:val="Strong"/>
+                      <w:rFonts w:ascii="Arial" w:hAnsi="Arial" w:cs="Arial"/>
+                      <w:color w:val="505050"/>
+                      <w:sz w:val="21"/>
+                      <w:szCs w:val="21"/>
+                    </w:rPr>
+                    <w:t>£</w:t>
+                  </w:r>
+                  <w:r>
+                    <w:rPr>
+                      <w:rStyle w:val="Strong"/>
+                      <w:rFonts w:ascii="Arial" w:hAnsi="Arial" w:cs="Arial"/>
+                      <w:color w:val="505050"/>
+                      <w:sz w:val="21"/>
+                      <w:szCs w:val="21"/>
+                    </w:rPr>
+                    <w:fldChar w:fldCharType="begin"/>
+                  </w:r>
+                  <w:r>
+                    <w:rPr>
+                      <w:rStyle w:val="Strong"/>
+                      <w:rFonts w:ascii="Arial" w:hAnsi="Arial" w:cs="Arial"/>
+                      <w:color w:val="505050"/>
+                      <w:sz w:val="21"/>
+                      <w:szCs w:val="21"/>
+                    </w:rPr>
+                    <w:instrText xml:space="preserve"> MERGEFIELD  &lt;&lt;Total&gt;&gt;  \* MERGEFORMAT </w:instrText>
+                  </w:r>
+                  <w:r>
+                    <w:rPr>
+                      <w:rStyle w:val="Strong"/>
+                      <w:rFonts w:ascii="Arial" w:hAnsi="Arial" w:cs="Arial"/>
+                      <w:color w:val="505050"/>
+                      <w:sz w:val="21"/>
+                      <w:szCs w:val="21"/>
+                    </w:rPr>
+                    <w:fldChar w:fldCharType="separate"/>
+                  </w:r>
+                  <w:r>
+                    <w:rPr>
+                      <w:rStyle w:val="Strong"/>
+                      <w:rFonts w:ascii="Arial" w:hAnsi="Arial" w:cs="Arial"/>
+                      <w:noProof/>
+                      <w:color w:val="505050"/>
+                      <w:sz w:val="21"/>
+                      <w:szCs w:val="21"/>
+                    </w:rPr>
+                    <w:t>«&lt;&lt;Total&gt;&gt;»</w:t>
+                  </w:r>
+                  <w:r>
+                    <w:rPr>
+                      <w:rStyle w:val="Strong"/>
+                      <w:rFonts w:ascii="Arial" w:hAnsi="Arial" w:cs="Arial"/>
+                      <w:color w:val="505050"/>
+                      <w:sz w:val="21"/>
+                      <w:szCs w:val="21"/>
+                    </w:rPr>
+                    <w:fldChar w:fldCharType="end"/>
+                  </w:r>
+                  <w:r>
+                    <w:rPr>
+                      <w:rStyle w:val="Strong"/>
+                      <w:rFonts w:ascii="Arial" w:hAnsi="Arial" w:cs="Arial"/>
+                      <w:color w:val="505050"/>
+                      <w:sz w:val="21"/>
+                      <w:szCs w:val="21"/>
+                    </w:rPr>
+                    <w:t> </w:t>
+                  </w:r>
+                  <w:r>
+                    <w:rPr>
+                      <w:rFonts w:ascii="Arial" w:hAnsi="Arial" w:cs="Arial"/>
+                      <w:color w:val="505050"/>
+                      <w:sz w:val="21"/>
+                      <w:szCs w:val="21"/>
+                      <w:shd w:val="clear" w:color="auto" w:fill="FFFFFF"/>
+                    </w:rPr>
+                    <w:t>as of the date of this letter.</w:t>
+                  </w:r>
+                  <w:r>
+                    <w:rPr>
+                      <w:rFonts w:ascii="Arial" w:hAnsi="Arial" w:cs="Arial"/>
+                      <w:color w:val="505050"/>
+                      <w:sz w:val="21"/>
+                      <w:szCs w:val="21"/>
+                    </w:rPr>
+                    <w:br/>
+                  </w:r>
+                  <w:r>
+                    <w:rPr>
+                      <w:rFonts w:ascii="Arial" w:hAnsi="Arial" w:cs="Arial"/>
+                      <w:color w:val="505050"/>
+                      <w:sz w:val="21"/>
+                      <w:szCs w:val="21"/>
+                    </w:rPr>
+                    <w:br/>
+                  </w:r>
+                  <w:r>
+                    <w:rPr>
+                      <w:rFonts w:ascii="Arial" w:hAnsi="Arial" w:cs="Arial"/>
+                      <w:color w:val="505050"/>
+                      <w:sz w:val="21"/>
+                      <w:szCs w:val="21"/>
+                      <w:shd w:val="clear" w:color="auto" w:fill="FFFFFF"/>
+                    </w:rPr>
+                    <w:t>We have tried to reach you several times over the last few weeks and have given you ample time to pay and to contact us. We are offering you a period of 14 days to pay</w:t>
+                  </w:r>
+                  <w:r>
+                    <w:rPr>
+                      <w:rStyle w:val="apple-converted-space"/>
+                      <w:rFonts w:ascii="Arial" w:hAnsi="Arial" w:cs="Arial"/>
+                      <w:color w:val="505050"/>
+                      <w:sz w:val="21"/>
+                      <w:szCs w:val="21"/>
+                      <w:shd w:val="clear" w:color="auto" w:fill="FFFFFF"/>
+                    </w:rPr>
+                    <w:t> </w:t>
+                  </w:r>
+                  <w:r>
+                    <w:rPr>
+                      <w:rStyle w:val="Strong"/>
+                      <w:rFonts w:ascii="Arial" w:hAnsi="Arial" w:cs="Arial"/>
+                      <w:color w:val="505050"/>
+                      <w:sz w:val="21"/>
+                      <w:szCs w:val="21"/>
+                    </w:rPr>
+                    <w:t>£</w:t>
+                  </w:r>
+                  <w:r>
+                    <w:rPr>
+                      <w:rStyle w:val="Strong"/>
+                      <w:rFonts w:ascii="Arial" w:hAnsi="Arial" w:cs="Arial"/>
+                      <w:color w:val="505050"/>
+                      <w:sz w:val="21"/>
+                      <w:szCs w:val="21"/>
+                    </w:rPr>
+                    <w:fldChar w:fldCharType="begin"/>
+                  </w:r>
+                  <w:r>
+                    <w:rPr>
+                      <w:rStyle w:val="Strong"/>
+                      <w:rFonts w:ascii="Arial" w:hAnsi="Arial" w:cs="Arial"/>
+                      <w:color w:val="505050"/>
+                      <w:sz w:val="21"/>
+                      <w:szCs w:val="21"/>
+                    </w:rPr>
+                    <w:instrText xml:space="preserve"> MERGEFIELD  &lt;&lt;Total&gt;&gt;  \* MERGEFORMAT </w:instrText>
+                  </w:r>
+                  <w:r>
+                    <w:rPr>
+                      <w:rStyle w:val="Strong"/>
+                      <w:rFonts w:ascii="Arial" w:hAnsi="Arial" w:cs="Arial"/>
+                      <w:color w:val="505050"/>
+                      <w:sz w:val="21"/>
+                      <w:szCs w:val="21"/>
+                    </w:rPr>
+                    <w:fldChar w:fldCharType="separate"/>
+                  </w:r>
+                  <w:r>
+                    <w:rPr>
+                      <w:rStyle w:val="Strong"/>
+                      <w:rFonts w:ascii="Arial" w:hAnsi="Arial" w:cs="Arial"/>
+                      <w:noProof/>
+                      <w:color w:val="505050"/>
+                      <w:sz w:val="21"/>
+                      <w:szCs w:val="21"/>
+                    </w:rPr>
+                    <w:t>«&lt;&lt;Total&gt;&gt;»</w:t>
+                  </w:r>
+                  <w:r>
+                    <w:rPr>
+                      <w:rStyle w:val="Strong"/>
+                      <w:rFonts w:ascii="Arial" w:hAnsi="Arial" w:cs="Arial"/>
+                      <w:color w:val="505050"/>
+                      <w:sz w:val="21"/>
+                      <w:szCs w:val="21"/>
+                    </w:rPr>
+                    <w:fldChar w:fldCharType="end"/>
+                  </w:r>
+                  <w:r>
+                    <w:rPr>
+                      <w:rStyle w:val="Strong"/>
+                      <w:rFonts w:ascii="Arial" w:hAnsi="Arial" w:cs="Arial"/>
+                      <w:color w:val="505050"/>
+                      <w:sz w:val="21"/>
+                      <w:szCs w:val="21"/>
+                    </w:rPr>
+                    <w:t> </w:t>
+                  </w:r>
+                  <w:r>
+                    <w:rPr>
+                      <w:rFonts w:ascii="Arial" w:hAnsi="Arial" w:cs="Arial"/>
+                      <w:color w:val="505050"/>
+                      <w:sz w:val="21"/>
+                      <w:szCs w:val="21"/>
+                      <w:shd w:val="clear" w:color="auto" w:fill="FFFFFF"/>
+                    </w:rPr>
+                    <w:t>or to reach some satisfactory repayment schedule. Otherwise we will be forced to take legal action to recover the amounts owed by you. </w:t>
+                  </w:r>
+                  <w:r>
+                    <w:rPr>
+                      <w:rFonts w:ascii="Arial" w:hAnsi="Arial" w:cs="Arial"/>
+                      <w:color w:val="505050"/>
+                      <w:sz w:val="21"/>
+                      <w:szCs w:val="21"/>
+                    </w:rPr>
+                    <w:br/>
+                  </w:r>
+                  <w:r>
+                    <w:rPr>
+                      <w:rFonts w:ascii="Arial" w:hAnsi="Arial" w:cs="Arial"/>
+                      <w:color w:val="505050"/>
+                      <w:sz w:val="21"/>
+                      <w:szCs w:val="21"/>
+                    </w:rPr>
+                    <w:br/>
+                  </w:r>
+                  <w:r>
+                    <w:rPr>
+                      <w:rFonts w:ascii="Arial" w:hAnsi="Arial" w:cs="Arial"/>
+                      <w:color w:val="505050"/>
+                      <w:sz w:val="21"/>
+                      <w:szCs w:val="21"/>
+                    </w:rPr>
+                    <w:br/>
+                  </w:r>
+                  <w:r>
+                    <w:rPr>
+                      <w:rFonts w:ascii="Arial" w:hAnsi="Arial" w:cs="Arial"/>
+                      <w:color w:val="505050"/>
+                      <w:sz w:val="21"/>
+                      <w:szCs w:val="21"/>
+                      <w:shd w:val="clear" w:color="auto" w:fill="FFFFFF"/>
+                    </w:rPr>
+                    <w:t>Sincerely,</w:t>
+                  </w:r>
+                  <w:r>
+                    <w:rPr>
+                      <w:rFonts w:ascii="Arial" w:hAnsi="Arial" w:cs="Arial"/>
+                      <w:color w:val="505050"/>
+                      <w:sz w:val="21"/>
+                      <w:szCs w:val="21"/>
+                    </w:rPr>
+                    <w:br/>
+                  </w:r>
+                  <w:r>
+                    <w:rPr>
+                      <w:rFonts w:ascii="Arial" w:hAnsi="Arial" w:cs="Arial"/>
+                      <w:color w:val="505050"/>
+                      <w:sz w:val="21"/>
+                      <w:szCs w:val="21"/>
+                      <w:shd w:val="clear" w:color="auto" w:fill="FFFFFF"/>
+                    </w:rPr>
+                    <w:t>EZBOB Accounting Department</w:t>
+                  </w:r>
+                </w:p>
+                <w:p>
+                  <w:pPr>
+                    <w:rPr>
+                      <w:rFonts w:ascii="Tahoma" w:hAnsi="Tahoma" w:cs="Tahoma"/>
+                      <w:sz w:val="20"/>
+                      <w:szCs w:val="20"/>
+                    </w:rPr>
+                  </w:pPr>
+                </w:p>
+                <w:p>
+                  <w:pPr>
+                    <w:rPr>
+                      <w:rFonts w:ascii="Arial" w:hAnsi="Arial" w:cs="Arial"/>
+                      <w:color w:val="505050"/>
+                      <w:sz w:val="21"/>
+                      <w:szCs w:val="21"/>
+                      <w:shd w:val="clear" w:color="auto" w:fill="FFFFFF"/>
+                    </w:rPr>
+                  </w:pPr>
+                  <w:r>
+                    <w:rPr>
+                      <w:rFonts w:ascii="Arial" w:hAnsi="Arial" w:cs="Arial"/>
+                      <w:color w:val="505050"/>
+                      <w:sz w:val="21"/>
+                      <w:szCs w:val="21"/>
+                      <w:shd w:val="clear" w:color="auto" w:fill="FFFFFF"/>
+                    </w:rPr>
+                    <w:t>Copyright © 2013</w:t>
+                  </w:r>
+                  <w:r>
+                    <w:rPr>
+                      <w:rFonts w:ascii="Arial" w:hAnsi="Arial" w:cs="Arial"/>
+                      <w:color w:val="505050"/>
+                      <w:sz w:val="21"/>
+                      <w:szCs w:val="21"/>
+                      <w:shd w:val="clear" w:color="auto" w:fill="FFFFFF"/>
+                    </w:rPr>
+                    <w:t xml:space="preserve"> </w:t>
+                  </w:r>
+                  <w:r>
+                    <w:rPr>
+                      <w:rFonts w:ascii="Arial" w:hAnsi="Arial" w:cs="Arial"/>
+                      <w:color w:val="505050"/>
+                      <w:sz w:val="21"/>
+                      <w:szCs w:val="21"/>
+                      <w:shd w:val="clear" w:color="auto" w:fill="FFFFFF"/>
+                    </w:rPr>
+                    <w:fldChar w:fldCharType="begin"/>
+                  </w:r>
+                  <w:r>
+                    <w:rPr>
+                      <w:rFonts w:ascii="Arial" w:hAnsi="Arial" w:cs="Arial"/>
+                      <w:color w:val="505050"/>
+                      <w:sz w:val="21"/>
+                      <w:szCs w:val="21"/>
+                      <w:shd w:val="clear" w:color="auto" w:fill="FFFFFF"/>
+                    </w:rPr>
+                    <w:instrText xml:space="preserve"> MERGEFIELD  &lt;&lt;Company&gt;&gt;  \* MERGEFORMAT </w:instrText>
+                  </w:r>
+                  <w:r>
+                    <w:rPr>
+                      <w:rFonts w:ascii="Arial" w:hAnsi="Arial" w:cs="Arial"/>
+                      <w:color w:val="505050"/>
+                      <w:sz w:val="21"/>
+                      <w:szCs w:val="21"/>
+                      <w:shd w:val="clear" w:color="auto" w:fill="FFFFFF"/>
+                    </w:rPr>
+                    <w:fldChar w:fldCharType="separate"/>
+                  </w:r>
+                  <w:r>
+                    <w:rPr>
+                      <w:rFonts w:ascii="Arial" w:hAnsi="Arial" w:cs="Arial"/>
+                      <w:noProof/>
+                      <w:color w:val="505050"/>
+                      <w:sz w:val="21"/>
+                      <w:szCs w:val="21"/>
+                      <w:shd w:val="clear" w:color="auto" w:fill="FFFFFF"/>
+                    </w:rPr>
+                    <w:t>«&lt;&lt;Company&gt;&gt;»</w:t>
+                  </w:r>
+                  <w:r>
+                    <w:rPr>
+                      <w:rFonts w:ascii="Arial" w:hAnsi="Arial" w:cs="Arial"/>
+                      <w:color w:val="505050"/>
+                      <w:sz w:val="21"/>
+                      <w:szCs w:val="21"/>
+                      <w:shd w:val="clear" w:color="auto" w:fill="FFFFFF"/>
+                    </w:rPr>
+                    <w:fldChar w:fldCharType="end"/>
+                  </w:r>
+                  <w:r>
+                    <w:rPr>
+                      <w:rFonts w:ascii="Arial" w:hAnsi="Arial" w:cs="Arial"/>
+                      <w:color w:val="505050"/>
+                      <w:sz w:val="21"/>
+                      <w:szCs w:val="21"/>
+                      <w:shd w:val="clear" w:color="auto" w:fill="FFFFFF"/>
+                    </w:rPr>
+                    <w:t>, All rights reserved. </w:t>
+                  </w:r>
+                  <w:r>
+                    <w:rPr>
+                      <w:rFonts w:ascii="Arial" w:hAnsi="Arial" w:cs="Arial"/>
+                      <w:color w:val="505050"/>
+                      <w:sz w:val="21"/>
+                      <w:szCs w:val="21"/>
+                      <w:shd w:val="clear" w:color="auto" w:fill="FFFFFF"/>
+                    </w:rPr>
+                    <w:br/>
+                  </w:r>
+                  <w:r>
+                    <w:rPr>
+                      <w:rFonts w:ascii="Arial" w:hAnsi="Arial" w:cs="Arial"/>
+                      <w:color w:val="505050"/>
+                      <w:sz w:val="21"/>
+                      <w:szCs w:val="21"/>
+                      <w:shd w:val="clear" w:color="auto" w:fill="FFFFFF"/>
+                    </w:rPr>
+                    <w:fldChar w:fldCharType="begin"/>
+                  </w:r>
+                  <w:r>
+                    <w:rPr>
+                      <w:rFonts w:ascii="Arial" w:hAnsi="Arial" w:cs="Arial"/>
+                      <w:color w:val="505050"/>
+                      <w:sz w:val="21"/>
+                      <w:szCs w:val="21"/>
+                      <w:shd w:val="clear" w:color="auto" w:fill="FFFFFF"/>
+                    </w:rPr>
+                    <w:instrText xml:space="preserve"> MERGEFIELD  &lt;&lt;Description&gt;&gt;  \* MERGEFORMAT </w:instrText>
+                  </w:r>
+                  <w:r>
+                    <w:rPr>
+                      <w:rFonts w:ascii="Arial" w:hAnsi="Arial" w:cs="Arial"/>
+                      <w:color w:val="505050"/>
+                      <w:sz w:val="21"/>
+                      <w:szCs w:val="21"/>
+                      <w:shd w:val="clear" w:color="auto" w:fill="FFFFFF"/>
+                    </w:rPr>
+                    <w:fldChar w:fldCharType="separate"/>
+                  </w:r>
+                  <w:r>
+                    <w:rPr>
+                      <w:rFonts w:ascii="Arial" w:hAnsi="Arial" w:cs="Arial"/>
+                      <w:noProof/>
+                      <w:color w:val="505050"/>
+                      <w:sz w:val="21"/>
+                      <w:szCs w:val="21"/>
+                      <w:shd w:val="clear" w:color="auto" w:fill="FFFFFF"/>
+                    </w:rPr>
+                    <w:t>«&lt;&lt;Description&gt;&gt;»</w:t>
+                  </w:r>
+                  <w:r>
+                    <w:rPr>
+                      <w:rFonts w:ascii="Arial" w:hAnsi="Arial" w:cs="Arial"/>
+                      <w:color w:val="505050"/>
+                      <w:sz w:val="21"/>
+                      <w:szCs w:val="21"/>
+                      <w:shd w:val="clear" w:color="auto" w:fill="FFFFFF"/>
+                    </w:rPr>
+                    <w:fldChar w:fldCharType="end"/>
+                  </w:r>
+                  <w:r>
+                    <w:rPr>
+                      <w:rFonts w:ascii="Arial" w:hAnsi="Arial" w:cs="Arial"/>
+                      <w:color w:val="505050"/>
+                      <w:sz w:val="21"/>
+                      <w:szCs w:val="21"/>
+                      <w:shd w:val="clear" w:color="auto" w:fill="FFFFFF"/>
+                    </w:rPr>
+                    <w:br/>
+                  </w:r>
+                  <w:r>
+                    <w:rPr>
+                      <w:rFonts w:ascii="Arial" w:hAnsi="Arial" w:cs="Arial"/>
+                      <w:b/>
+                      <w:bCs/>
+                      <w:color w:val="505050"/>
+                      <w:sz w:val="21"/>
+                      <w:szCs w:val="21"/>
+                      <w:shd w:val="clear" w:color="auto" w:fill="FFFFFF"/>
+                    </w:rPr>
+                    <w:t>Our mailing address is:</w:t>
+                  </w:r>
+                  <w:r>
+                    <w:rPr>
+                      <w:rFonts w:ascii="Arial" w:hAnsi="Arial" w:cs="Arial"/>
+                      <w:color w:val="505050"/>
+                      <w:sz w:val="21"/>
+                      <w:szCs w:val="21"/>
+                      <w:shd w:val="clear" w:color="auto" w:fill="FFFFFF"/>
+                    </w:rPr>
+                    <w:t> </w:t>
+                  </w:r>
+                </w:p>
+                <w:p>
+                  <w:pPr>
+                    <w:rPr>
+                      <w:rFonts w:ascii="Tahoma" w:hAnsi="Tahoma" w:cs="Tahoma"/>
+                      <w:sz w:val="20"/>
+                      <w:szCs w:val="20"/>
+                    </w:rPr>
+                  </w:pPr>
+                  <w:r>
+                    <w:rPr>
+                      <w:rFonts w:ascii="Tahoma" w:hAnsi="Tahoma" w:cs="Tahoma"/>
+                      <w:sz w:val="20"/>
+                      <w:szCs w:val="20"/>
+                    </w:rPr>
+                    <w:fldChar w:fldCharType="begin"/>
+                  </w:r>
+                  <w:r>
+                    <w:rPr>
+                      <w:rFonts w:ascii="Tahoma" w:hAnsi="Tahoma" w:cs="Tahoma"/>
+                      <w:sz w:val="20"/>
+                      <w:szCs w:val="20"/>
+                    </w:rPr>
+                    <w:instrText xml:space="preserve"> MERGEFIELD  &lt;&lt;MailAddress1&gt;&gt;  \* MERGEFORMAT </w:instrText>
+                  </w:r>
+                  <w:r>
+                    <w:rPr>
+                      <w:rFonts w:ascii="Tahoma" w:hAnsi="Tahoma" w:cs="Tahoma"/>
+                      <w:sz w:val="20"/>
+                      <w:szCs w:val="20"/>
+                    </w:rPr>
+                    <w:fldChar w:fldCharType="separate"/>
+                  </w:r>
+                  <w:r>
+                    <w:rPr>
+                      <w:rFonts w:ascii="Tahoma" w:hAnsi="Tahoma" w:cs="Tahoma"/>
+                      <w:noProof/>
+                      <w:sz w:val="20"/>
+                      <w:szCs w:val="20"/>
+                    </w:rPr>
+                    <w:t>«&lt;&lt;MailAddress1&gt;&gt;»</w:t>
+                  </w:r>
+                  <w:r>
+                    <w:rPr>
+                      <w:rFonts w:ascii="Tahoma" w:hAnsi="Tahoma" w:cs="Tahoma"/>
+                      <w:sz w:val="20"/>
+                      <w:szCs w:val="20"/>
+                    </w:rPr>
+                    <w:fldChar w:fldCharType="end"/>
+                  </w:r>
+                </w:p>
+                <w:p>
+                  <w:pPr>
+                    <w:rPr>
+                      <w:rFonts w:ascii="Tahoma" w:hAnsi="Tahoma" w:cs="Tahoma"/>
+                      <w:sz w:val="20"/>
+                      <w:szCs w:val="20"/>
+                    </w:rPr>
+                  </w:pPr>
+                  <w:r>
+                    <w:rPr>
+                      <w:rFonts w:ascii="Tahoma" w:hAnsi="Tahoma" w:cs="Tahoma"/>
+                      <w:sz w:val="20"/>
+                      <w:szCs w:val="20"/>
+                    </w:rPr>
+                    <w:fldChar w:fldCharType="begin"/>
+                  </w:r>
+                  <w:r>
+                    <w:rPr>
+                      <w:rFonts w:ascii="Tahoma" w:hAnsi="Tahoma" w:cs="Tahoma"/>
+                      <w:sz w:val="20"/>
+                      <w:szCs w:val="20"/>
+                    </w:rPr>
+                    <w:instrText xml:space="preserve"> MERGEFIELD  &lt;&lt;MailAddress2&gt;&gt;  \* MERGEFORMAT </w:instrText>
+                  </w:r>
+                  <w:r>
+                    <w:rPr>
+                      <w:rFonts w:ascii="Tahoma" w:hAnsi="Tahoma" w:cs="Tahoma"/>
+                      <w:sz w:val="20"/>
+                      <w:szCs w:val="20"/>
+                    </w:rPr>
+                    <w:fldChar w:fldCharType="separate"/>
+                  </w:r>
+                  <w:r>
+                    <w:rPr>
+                      <w:rFonts w:ascii="Tahoma" w:hAnsi="Tahoma" w:cs="Tahoma"/>
+                      <w:noProof/>
+                      <w:sz w:val="20"/>
+                      <w:szCs w:val="20"/>
+                    </w:rPr>
+                    <w:t>«&lt;&lt;MailAddress2&gt;&gt;»</w:t>
+                  </w:r>
+                  <w:r>
+                    <w:rPr>
+                      <w:rFonts w:ascii="Tahoma" w:hAnsi="Tahoma" w:cs="Tahoma"/>
+                      <w:sz w:val="20"/>
+                      <w:szCs w:val="20"/>
+                    </w:rPr>
+                    <w:fldChar w:fldCharType="end"/>
+                  </w:r>
+                </w:p>
+                <w:p>
+                  <w:pPr>
+                    <w:rPr>
+                      <w:rFonts w:ascii="Tahoma" w:hAnsi="Tahoma" w:cs="Tahoma"/>
+                      <w:sz w:val="20"/>
+                      <w:szCs w:val="20"/>
+                    </w:rPr>
+                  </w:pPr>
+                  <w:r>
+                    <w:rPr>
+                      <w:rFonts w:ascii="Tahoma" w:hAnsi="Tahoma" w:cs="Tahoma"/>
+                      <w:sz w:val="20"/>
+                      <w:szCs w:val="20"/>
+                    </w:rPr>
+                    <w:fldChar w:fldCharType="begin"/>
+                  </w:r>
+                  <w:r>
+                    <w:rPr>
+                      <w:rFonts w:ascii="Tahoma" w:hAnsi="Tahoma" w:cs="Tahoma"/>
+                      <w:sz w:val="20"/>
+                      <w:szCs w:val="20"/>
+                    </w:rPr>
+                    <w:instrText xml:space="preserve"> MERGEFIELD  &lt;&lt;MailAddress3&gt;&gt;  \* MERGEFORMAT </w:instrText>
+                  </w:r>
+                  <w:r>
+                    <w:rPr>
+                      <w:rFonts w:ascii="Tahoma" w:hAnsi="Tahoma" w:cs="Tahoma"/>
+                      <w:sz w:val="20"/>
+                      <w:szCs w:val="20"/>
+                    </w:rPr>
+                    <w:fldChar w:fldCharType="separate"/>
+                  </w:r>
+                  <w:r>
+                    <w:rPr>
+                      <w:rFonts w:ascii="Tahoma" w:hAnsi="Tahoma" w:cs="Tahoma"/>
+                      <w:noProof/>
+                      <w:sz w:val="20"/>
+                      <w:szCs w:val="20"/>
+                    </w:rPr>
+                    <w:t>«&lt;&lt;MailAddress3&gt;&gt;»</w:t>
+                  </w:r>
+                  <w:r>
+                    <w:rPr>
+                      <w:rFonts w:ascii="Tahoma" w:hAnsi="Tahoma" w:cs="Tahoma"/>
+                      <w:sz w:val="20"/>
+                      <w:szCs w:val="20"/>
+                    </w:rPr>
+                    <w:fldChar w:fldCharType="end"/>
+                  </w:r>
+                </w:p>
+                <w:p>
+                  <w:pPr>
+                    <w:rPr>
+                      <w:rFonts w:ascii="Tahoma" w:hAnsi="Tahoma" w:cs="Tahoma"/>
                       <w:color w:val="808080"/>
                       <w:sz w:val="20"/>
                       <w:szCs w:val="20"/>
@@ -338,713 +1329,47 @@
                   </w:pPr>
                   <w:r>
                     <w:rPr>
-                      <w:rFonts w:ascii="Arial" w:hAnsi="Arial" w:cs="Arial"/>
-                      <w:color w:val="505050"/>
-                      <w:sz w:val="21"/>
-                      <w:szCs w:val="21"/>
-                    </w:rPr>
-                    <w:br/>
-                  </w:r>
-                  <w:r>
-                    <w:rPr>
-                      <w:rFonts w:ascii="Arial" w:hAnsi="Arial" w:cs="Arial"/>
-                      <w:color w:val="505050"/>
-                      <w:sz w:val="21"/>
-                      <w:szCs w:val="21"/>
-                      <w:shd w:val="clear" w:color="auto" w:fill="FFFFFF"/>
-                    </w:rPr>
-                    <w:t>You have entered into the following fixed sum loan agreements regulated by the Consumer Credit Act 1974 with Orange Money Ltd. (trading as EZBOB) and your account is in default. </w:t>
-                  </w:r>
-                  <w:r>
-                    <w:rPr>
-                      <w:rFonts w:ascii="Arial" w:hAnsi="Arial" w:cs="Arial"/>
-                      <w:color w:val="505050"/>
-                      <w:sz w:val="21"/>
-                      <w:szCs w:val="21"/>
-                    </w:rPr>
-                    <w:br/>
-                  </w:r>
-                  <w:r>
-                    <w:rPr>
-                      <w:rFonts w:ascii="Arial" w:hAnsi="Arial" w:cs="Arial"/>
-                      <w:color w:val="505050"/>
-                      <w:sz w:val="21"/>
-                      <w:szCs w:val="21"/>
-                      <w:shd w:val="clear" w:color="auto" w:fill="FFFFFF"/>
-                    </w:rPr>
-                    <w:t>Please contact us immediately in order to make full payment on all outstanding debts. </w:t>
-                  </w:r>
-                  <w:r>
-                    <w:rPr>
-                      <w:rFonts w:ascii="Arial" w:hAnsi="Arial" w:cs="Arial"/>
-                      <w:color w:val="505050"/>
-                      <w:sz w:val="21"/>
-                      <w:szCs w:val="21"/>
-                    </w:rPr>
-                    <w:br/>
-                  </w:r>
-                  <w:r>
-                    <w:rPr>
-                      <w:rFonts w:ascii="Arial" w:hAnsi="Arial" w:cs="Arial"/>
-                      <w:color w:val="505050"/>
-                      <w:sz w:val="21"/>
-                      <w:szCs w:val="21"/>
-                    </w:rPr>
-                    <w:br/>
-                  </w:r>
-                  <w:r>
-                    <w:rPr>
-                      <w:rFonts w:ascii="Arial" w:hAnsi="Arial" w:cs="Arial"/>
-                      <w:color w:val="505050"/>
-                      <w:sz w:val="21"/>
-                      <w:szCs w:val="21"/>
-                      <w:shd w:val="clear" w:color="auto" w:fill="FFFFFF"/>
-                    </w:rPr>
-                    <w:t xml:space="preserve">On </w:t>
-                  </w:r>
-                  <w:r>
-                    <w:rPr>
-                      <w:rFonts w:ascii="Arial" w:hAnsi="Arial" w:cs="Arial"/>
-                      <w:color w:val="505050"/>
-                      <w:sz w:val="21"/>
-                      <w:szCs w:val="21"/>
-                      <w:shd w:val="clear" w:color="auto" w:fill="FFFFFF"/>
+                      <w:rFonts w:ascii="Tahoma" w:hAnsi="Tahoma" w:cs="Tahoma"/>
+                      <w:sz w:val="20"/>
+                      <w:szCs w:val="20"/>
                     </w:rPr>
                     <w:fldChar w:fldCharType="begin"/>
                   </w:r>
                   <w:r>
                     <w:rPr>
-                      <w:rFonts w:ascii="Arial" w:hAnsi="Arial" w:cs="Arial"/>
-                      <w:color w:val="505050"/>
-                      <w:sz w:val="21"/>
-                      <w:szCs w:val="21"/>
-                      <w:shd w:val="clear" w:color="auto" w:fill="FFFFFF"/>
-                    </w:rPr>
-                    <w:instrText xml:space="preserve"> MERGEFIELD  &lt;&lt;DATE&gt;&gt;  \* MERGEFORMAT </w:instrText>
-                  </w:r>
-                  <w:r>
-                    <w:rPr>
-                      <w:rFonts w:ascii="Arial" w:hAnsi="Arial" w:cs="Arial"/>
-                      <w:color w:val="505050"/>
-                      <w:sz w:val="21"/>
-                      <w:szCs w:val="21"/>
-                      <w:shd w:val="clear" w:color="auto" w:fill="FFFFFF"/>
+                      <w:rFonts w:ascii="Tahoma" w:hAnsi="Tahoma" w:cs="Tahoma"/>
+                      <w:sz w:val="20"/>
+                      <w:szCs w:val="20"/>
+                    </w:rPr>
+                    <w:instrText xml:space="preserve"> MERGEFIELD  &lt;&lt;MailAddress4&gt;&gt;  \* MERGEFORMAT </w:instrText>
+                  </w:r>
+                  <w:r>
+                    <w:rPr>
+                      <w:rFonts w:ascii="Tahoma" w:hAnsi="Tahoma" w:cs="Tahoma"/>
+                      <w:sz w:val="20"/>
+                      <w:szCs w:val="20"/>
                     </w:rPr>
                     <w:fldChar w:fldCharType="separate"/>
                   </w:r>
                   <w:r>
                     <w:rPr>
-                      <w:rFonts w:ascii="Arial" w:hAnsi="Arial" w:cs="Arial"/>
+                      <w:rFonts w:ascii="Tahoma" w:hAnsi="Tahoma" w:cs="Tahoma"/>
                       <w:noProof/>
-                      <w:color w:val="505050"/>
-                      <w:sz w:val="21"/>
-                      <w:szCs w:val="21"/>
-                      <w:shd w:val="clear" w:color="auto" w:fill="FFFFFF"/>
-                    </w:rPr>
-                    <w:t>«</w:t>
-                  </w:r>
-                  <w:r>
-                    <w:rPr>
-                      <w:rFonts w:ascii="Arial" w:hAnsi="Arial" w:cs="Arial"/>
-                      <w:noProof/>
-                      <w:color w:val="505050"/>
-                      <w:sz w:val="21"/>
-                      <w:szCs w:val="21"/>
-                      <w:shd w:val="clear" w:color="auto" w:fill="FFFFFF"/>
-                    </w:rPr>
-                    <w:t>&lt;&lt;Date</w:t>
-                  </w:r>
-                  <w:r>
-                    <w:rPr>
-                      <w:rFonts w:ascii="Arial" w:hAnsi="Arial" w:cs="Arial"/>
-                      <w:noProof/>
-                      <w:color w:val="505050"/>
-                      <w:sz w:val="21"/>
-                      <w:szCs w:val="21"/>
-                      <w:shd w:val="clear" w:color="auto" w:fill="FFFFFF"/>
-                    </w:rPr>
-                    <w:t>&gt;&gt;»</w:t>
-                  </w:r>
-                  <w:r>
-                    <w:rPr>
-                      <w:rFonts w:ascii="Arial" w:hAnsi="Arial" w:cs="Arial"/>
-                      <w:color w:val="505050"/>
-                      <w:sz w:val="21"/>
-                      <w:szCs w:val="21"/>
-                      <w:shd w:val="clear" w:color="auto" w:fill="FFFFFF"/>
-                    </w:rPr>
-                    <w:fldChar w:fldCharType="end"/>
-                  </w:r>
-                  <w:r>
-                    <w:rPr>
-                      <w:rFonts w:ascii="Arial" w:hAnsi="Arial" w:cs="Arial"/>
-                      <w:color w:val="505050"/>
-                      <w:sz w:val="21"/>
-                      <w:szCs w:val="21"/>
-                      <w:shd w:val="clear" w:color="auto" w:fill="FFFFFF"/>
-                    </w:rPr>
-                    <w:t xml:space="preserve"> you entered into a personal loan agreement for £</w:t>
-                  </w:r>
-                  <w:r>
-                    <w:rPr>
-                      <w:rFonts w:ascii="Arial" w:hAnsi="Arial" w:cs="Arial"/>
-                      <w:color w:val="505050"/>
-                      <w:sz w:val="21"/>
-                      <w:szCs w:val="21"/>
-                      <w:shd w:val="clear" w:color="auto" w:fill="FFFFFF"/>
-                    </w:rPr>
-                    <w:fldChar w:fldCharType="begin"/>
-                  </w:r>
-                  <w:r>
-                    <w:rPr>
-                      <w:rFonts w:ascii="Arial" w:hAnsi="Arial" w:cs="Arial"/>
-                      <w:color w:val="505050"/>
-                      <w:sz w:val="21"/>
-                      <w:szCs w:val="21"/>
-                      <w:shd w:val="clear" w:color="auto" w:fill="FFFFFF"/>
-                    </w:rPr>
-                    <w:instrText xml:space="preserve"> MERGEFIELD  &lt;&lt;LOANOFFER&gt;&gt;  \* MERGEFORMAT </w:instrText>
-                  </w:r>
-                  <w:r>
-                    <w:rPr>
-                      <w:rFonts w:ascii="Arial" w:hAnsi="Arial" w:cs="Arial"/>
-                      <w:color w:val="505050"/>
-                      <w:sz w:val="21"/>
-                      <w:szCs w:val="21"/>
-                      <w:shd w:val="clear" w:color="auto" w:fill="FFFFFF"/>
-                    </w:rPr>
-                    <w:fldChar w:fldCharType="separate"/>
-                  </w:r>
-                  <w:r>
-                    <w:rPr>
-                      <w:rFonts w:ascii="Arial" w:hAnsi="Arial" w:cs="Arial"/>
-                      <w:noProof/>
-                      <w:color w:val="505050"/>
-                      <w:sz w:val="21"/>
-                      <w:szCs w:val="21"/>
-                      <w:shd w:val="clear" w:color="auto" w:fill="FFFFFF"/>
-                    </w:rPr>
-                    <w:t>«&lt;&lt;</w:t>
-                  </w:r>
-                  <w:proofErr w:type="spellStart"/>
-                  <w:r>
-                    <w:rPr>
-                      <w:rFonts w:ascii="Arial" w:hAnsi="Arial" w:cs="Arial"/>
-                      <w:noProof/>
-                      <w:color w:val="505050"/>
-                      <w:sz w:val="21"/>
-                      <w:szCs w:val="21"/>
-                      <w:shd w:val="clear" w:color="auto" w:fill="FFFFFF"/>
-                    </w:rPr>
-                    <w:t>LoanOffer</w:t>
-                  </w:r>
-                  <w:proofErr w:type="spellEnd"/>
-                  <w:r>
-                    <w:rPr>
-                      <w:rFonts w:ascii="Arial" w:hAnsi="Arial" w:cs="Arial"/>
-                      <w:noProof/>
-                      <w:color w:val="505050"/>
-                      <w:sz w:val="21"/>
-                      <w:szCs w:val="21"/>
-                      <w:shd w:val="clear" w:color="auto" w:fill="FFFFFF"/>
-                    </w:rPr>
-                    <w:t>&gt;&gt;»</w:t>
-                  </w:r>
-                  <w:r>
-                    <w:rPr>
-                      <w:rFonts w:ascii="Arial" w:hAnsi="Arial" w:cs="Arial"/>
-                      <w:color w:val="505050"/>
-                      <w:sz w:val="21"/>
-                      <w:szCs w:val="21"/>
-                      <w:shd w:val="clear" w:color="auto" w:fill="FFFFFF"/>
-                    </w:rPr>
-                    <w:fldChar w:fldCharType="end"/>
-                  </w:r>
-                  <w:r>
-                    <w:rPr>
-                      <w:rFonts w:ascii="Arial" w:hAnsi="Arial" w:cs="Arial"/>
-                      <w:color w:val="505050"/>
-                      <w:sz w:val="21"/>
-                      <w:szCs w:val="21"/>
-                      <w:shd w:val="clear" w:color="auto" w:fill="FFFFFF"/>
-                    </w:rPr>
-                    <w:t xml:space="preserve"> with a total principal outstanding of </w:t>
-                  </w:r>
-                  <w:r>
-                    <w:rPr>
-                      <w:rFonts w:ascii="Arial" w:hAnsi="Arial" w:cs="Arial"/>
-                      <w:color w:val="505050"/>
-                      <w:sz w:val="21"/>
-                      <w:szCs w:val="21"/>
-                      <w:shd w:val="clear" w:color="auto" w:fill="FFFFFF"/>
-                    </w:rPr>
-                    <w:t>£</w:t>
-                  </w:r>
-                  <w:r>
-                    <w:rPr>
-                      <w:rFonts w:ascii="Arial" w:hAnsi="Arial" w:cs="Arial"/>
-                      <w:color w:val="505050"/>
-                      <w:sz w:val="21"/>
-                      <w:szCs w:val="21"/>
-                      <w:shd w:val="clear" w:color="auto" w:fill="FFFFFF"/>
-                    </w:rPr>
-                    <w:fldChar w:fldCharType="begin"/>
-                  </w:r>
-                  <w:r>
-                    <w:rPr>
-                      <w:rFonts w:ascii="Arial" w:hAnsi="Arial" w:cs="Arial"/>
-                      <w:color w:val="505050"/>
-                      <w:sz w:val="21"/>
-                      <w:szCs w:val="21"/>
-                      <w:shd w:val="clear" w:color="auto" w:fill="FFFFFF"/>
-                    </w:rPr>
-                    <w:instrText xml:space="preserve"> MERGEFIELD  &lt;&lt;OutstandingPrincipal&gt;&gt;  \* MERGEFORMAT </w:instrText>
-                  </w:r>
-                  <w:r>
-                    <w:rPr>
-                      <w:rFonts w:ascii="Arial" w:hAnsi="Arial" w:cs="Arial"/>
-                      <w:color w:val="505050"/>
-                      <w:sz w:val="21"/>
-                      <w:szCs w:val="21"/>
-                      <w:shd w:val="clear" w:color="auto" w:fill="FFFFFF"/>
-                    </w:rPr>
-                    <w:fldChar w:fldCharType="separate"/>
-                  </w:r>
-                  <w:r>
-                    <w:rPr>
-                      <w:rFonts w:ascii="Arial" w:hAnsi="Arial" w:cs="Arial"/>
-                      <w:noProof/>
-                      <w:color w:val="505050"/>
-                      <w:sz w:val="21"/>
-                      <w:szCs w:val="21"/>
-                      <w:shd w:val="clear" w:color="auto" w:fill="FFFFFF"/>
-                    </w:rPr>
-                    <w:t>«&lt;&lt;OutstandingPrincipal&gt;&gt;»</w:t>
-                  </w:r>
-                  <w:r>
-                    <w:rPr>
-                      <w:rFonts w:ascii="Arial" w:hAnsi="Arial" w:cs="Arial"/>
-                      <w:color w:val="505050"/>
-                      <w:sz w:val="21"/>
-                      <w:szCs w:val="21"/>
-                      <w:shd w:val="clear" w:color="auto" w:fill="FFFFFF"/>
-                    </w:rPr>
-                    <w:fldChar w:fldCharType="end"/>
-                  </w:r>
-                  <w:r>
-                    <w:rPr>
-                      <w:rFonts w:ascii="Arial" w:hAnsi="Arial" w:cs="Arial"/>
-                      <w:color w:val="505050"/>
-                      <w:sz w:val="21"/>
-                      <w:szCs w:val="21"/>
-                      <w:shd w:val="clear" w:color="auto" w:fill="FFFFFF"/>
-                    </w:rPr>
-                    <w:t>, interest charges of £</w:t>
-                  </w:r>
-                  <w:r>
-                    <w:rPr>
-                      <w:rFonts w:ascii="Arial" w:hAnsi="Arial" w:cs="Arial"/>
-                      <w:color w:val="505050"/>
-                      <w:sz w:val="21"/>
-                      <w:szCs w:val="21"/>
-                      <w:shd w:val="clear" w:color="auto" w:fill="FFFFFF"/>
-                    </w:rPr>
-                    <w:fldChar w:fldCharType="begin"/>
-                  </w:r>
-                  <w:r>
-                    <w:rPr>
-                      <w:rFonts w:ascii="Arial" w:hAnsi="Arial" w:cs="Arial"/>
-                      <w:color w:val="505050"/>
-                      <w:sz w:val="21"/>
-                      <w:szCs w:val="21"/>
-                      <w:shd w:val="clear" w:color="auto" w:fill="FFFFFF"/>
-                    </w:rPr>
-                    <w:instrText xml:space="preserve"> MERGEFIELD  &lt;&lt;OutstandingInterest&gt;&gt;  \* MERGEFORMAT </w:instrText>
-                  </w:r>
-                  <w:r>
-                    <w:rPr>
-                      <w:rFonts w:ascii="Arial" w:hAnsi="Arial" w:cs="Arial"/>
-                      <w:color w:val="505050"/>
-                      <w:sz w:val="21"/>
-                      <w:szCs w:val="21"/>
-                      <w:shd w:val="clear" w:color="auto" w:fill="FFFFFF"/>
-                    </w:rPr>
-                    <w:fldChar w:fldCharType="separate"/>
-                  </w:r>
-                  <w:r>
-                    <w:rPr>
-                      <w:rFonts w:ascii="Arial" w:hAnsi="Arial" w:cs="Arial"/>
-                      <w:noProof/>
-                      <w:color w:val="505050"/>
-                      <w:sz w:val="21"/>
-                      <w:szCs w:val="21"/>
-                      <w:shd w:val="clear" w:color="auto" w:fill="FFFFFF"/>
-                    </w:rPr>
-                    <w:t>«&lt;&lt;OutstandingInterest&gt;&gt;»</w:t>
-                  </w:r>
-                  <w:r>
-                    <w:rPr>
-                      <w:rFonts w:ascii="Arial" w:hAnsi="Arial" w:cs="Arial"/>
-                      <w:color w:val="505050"/>
-                      <w:sz w:val="21"/>
-                      <w:szCs w:val="21"/>
-                      <w:shd w:val="clear" w:color="auto" w:fill="FFFFFF"/>
-                    </w:rPr>
-                    <w:fldChar w:fldCharType="end"/>
-                  </w:r>
-                  <w:r>
-                    <w:rPr>
-                      <w:rFonts w:ascii="Arial" w:hAnsi="Arial" w:cs="Arial"/>
-                      <w:color w:val="505050"/>
-                      <w:sz w:val="21"/>
-                      <w:szCs w:val="21"/>
-                      <w:shd w:val="clear" w:color="auto" w:fill="FFFFFF"/>
-                    </w:rPr>
-                    <w:t>, fees totaling £</w:t>
-                  </w:r>
-                  <w:r>
-                    <w:rPr>
-                      <w:rFonts w:ascii="Arial" w:hAnsi="Arial" w:cs="Arial"/>
-                      <w:color w:val="505050"/>
-                      <w:sz w:val="21"/>
-                      <w:szCs w:val="21"/>
-                      <w:shd w:val="clear" w:color="auto" w:fill="FFFFFF"/>
-                    </w:rPr>
-                    <w:fldChar w:fldCharType="begin"/>
-                  </w:r>
-                  <w:r>
-                    <w:rPr>
-                      <w:rFonts w:ascii="Arial" w:hAnsi="Arial" w:cs="Arial"/>
-                      <w:color w:val="505050"/>
-                      <w:sz w:val="21"/>
-                      <w:szCs w:val="21"/>
-                      <w:shd w:val="clear" w:color="auto" w:fill="FFFFFF"/>
-                    </w:rPr>
-                    <w:instrText xml:space="preserve"> MERGEFIELD  &lt;&lt;OutstandingFees&gt;&gt;  \* MERGEFORMAT </w:instrText>
-                  </w:r>
-                  <w:r>
-                    <w:rPr>
-                      <w:rFonts w:ascii="Arial" w:hAnsi="Arial" w:cs="Arial"/>
-                      <w:color w:val="505050"/>
-                      <w:sz w:val="21"/>
-                      <w:szCs w:val="21"/>
-                      <w:shd w:val="clear" w:color="auto" w:fill="FFFFFF"/>
-                    </w:rPr>
-                    <w:fldChar w:fldCharType="separate"/>
-                  </w:r>
-                  <w:r>
-                    <w:rPr>
-                      <w:rFonts w:ascii="Arial" w:hAnsi="Arial" w:cs="Arial"/>
-                      <w:noProof/>
-                      <w:color w:val="505050"/>
-                      <w:sz w:val="21"/>
-                      <w:szCs w:val="21"/>
-                      <w:shd w:val="clear" w:color="auto" w:fill="FFFFFF"/>
-                    </w:rPr>
-                    <w:t>«&lt;&lt;OutstandingFees&gt;&gt;»</w:t>
-                  </w:r>
-                  <w:r>
-                    <w:rPr>
-                      <w:rFonts w:ascii="Arial" w:hAnsi="Arial" w:cs="Arial"/>
-                      <w:color w:val="505050"/>
-                      <w:sz w:val="21"/>
-                      <w:szCs w:val="21"/>
-                      <w:shd w:val="clear" w:color="auto" w:fill="FFFFFF"/>
-                    </w:rPr>
-                    <w:fldChar w:fldCharType="end"/>
-                  </w:r>
-                  <w:r>
-                    <w:rPr>
-                      <w:rFonts w:ascii="Arial" w:hAnsi="Arial" w:cs="Arial"/>
-                      <w:color w:val="505050"/>
-                      <w:sz w:val="21"/>
-                      <w:szCs w:val="21"/>
-                      <w:shd w:val="clear" w:color="auto" w:fill="FFFFFF"/>
-                    </w:rPr>
-                    <w:t xml:space="preserve"> and making the total amount outstanding</w:t>
-                  </w:r>
-                  <w:r>
-                    <w:rPr>
-                      <w:rStyle w:val="apple-converted-space"/>
-                      <w:rFonts w:ascii="Arial" w:hAnsi="Arial" w:cs="Arial"/>
-                      <w:color w:val="505050"/>
-                      <w:sz w:val="21"/>
-                      <w:szCs w:val="21"/>
-                      <w:shd w:val="clear" w:color="auto" w:fill="FFFFFF"/>
-                    </w:rPr>
-                    <w:t> </w:t>
-                  </w:r>
-                  <w:r>
-                    <w:rPr>
-                      <w:rStyle w:val="Strong"/>
-                      <w:rFonts w:ascii="Arial" w:hAnsi="Arial" w:cs="Arial"/>
-                      <w:color w:val="505050"/>
-                      <w:sz w:val="21"/>
-                      <w:szCs w:val="21"/>
-                    </w:rPr>
-                    <w:t>£</w:t>
-                  </w:r>
-                  <w:r>
-                    <w:rPr>
-                      <w:rStyle w:val="Strong"/>
-                      <w:rFonts w:ascii="Arial" w:hAnsi="Arial" w:cs="Arial"/>
-                      <w:color w:val="505050"/>
-                      <w:sz w:val="21"/>
-                      <w:szCs w:val="21"/>
-                    </w:rPr>
-                    <w:fldChar w:fldCharType="begin"/>
-                  </w:r>
-                  <w:r>
-                    <w:rPr>
-                      <w:rStyle w:val="Strong"/>
-                      <w:rFonts w:ascii="Arial" w:hAnsi="Arial" w:cs="Arial"/>
-                      <w:color w:val="505050"/>
-                      <w:sz w:val="21"/>
-                      <w:szCs w:val="21"/>
-                    </w:rPr>
-                    <w:instrText xml:space="preserve"> MERGEFIELD  &lt;&lt;Total&gt;&gt;  \* MERGEFORMAT </w:instrText>
-                  </w:r>
-                  <w:r>
-                    <w:rPr>
-                      <w:rStyle w:val="Strong"/>
-                      <w:rFonts w:ascii="Arial" w:hAnsi="Arial" w:cs="Arial"/>
-                      <w:color w:val="505050"/>
-                      <w:sz w:val="21"/>
-                      <w:szCs w:val="21"/>
-                    </w:rPr>
-                    <w:fldChar w:fldCharType="separate"/>
-                  </w:r>
-                  <w:r>
-                    <w:rPr>
-                      <w:rStyle w:val="Strong"/>
-                      <w:rFonts w:ascii="Arial" w:hAnsi="Arial" w:cs="Arial"/>
-                      <w:noProof/>
-                      <w:color w:val="505050"/>
-                      <w:sz w:val="21"/>
-                      <w:szCs w:val="21"/>
-                    </w:rPr>
-                    <w:t>«&lt;&lt;Total&gt;&gt;»</w:t>
-                  </w:r>
-                  <w:r>
-                    <w:rPr>
-                      <w:rStyle w:val="Strong"/>
-                      <w:rFonts w:ascii="Arial" w:hAnsi="Arial" w:cs="Arial"/>
-                      <w:color w:val="505050"/>
-                      <w:sz w:val="21"/>
-                      <w:szCs w:val="21"/>
-                    </w:rPr>
-                    <w:fldChar w:fldCharType="end"/>
-                  </w:r>
-                  <w:r>
-                    <w:rPr>
-                      <w:rStyle w:val="Strong"/>
-                      <w:rFonts w:ascii="Arial" w:hAnsi="Arial" w:cs="Arial"/>
-                      <w:color w:val="505050"/>
-                      <w:sz w:val="21"/>
-                      <w:szCs w:val="21"/>
-                    </w:rPr>
-                    <w:t> </w:t>
-                  </w:r>
-                  <w:r>
-                    <w:rPr>
-                      <w:rFonts w:ascii="Arial" w:hAnsi="Arial" w:cs="Arial"/>
-                      <w:color w:val="505050"/>
-                      <w:sz w:val="21"/>
-                      <w:szCs w:val="21"/>
-                      <w:shd w:val="clear" w:color="auto" w:fill="FFFFFF"/>
-                    </w:rPr>
-                    <w:t>as of the date of this letter.</w:t>
-                  </w:r>
-                  <w:r>
-                    <w:rPr>
-                      <w:rFonts w:ascii="Arial" w:hAnsi="Arial" w:cs="Arial"/>
-                      <w:color w:val="505050"/>
-                      <w:sz w:val="21"/>
-                      <w:szCs w:val="21"/>
-                    </w:rPr>
-                    <w:br/>
-                  </w:r>
-                  <w:r>
-                    <w:rPr>
-                      <w:rFonts w:ascii="Arial" w:hAnsi="Arial" w:cs="Arial"/>
-                      <w:color w:val="505050"/>
-                      <w:sz w:val="21"/>
-                      <w:szCs w:val="21"/>
-                    </w:rPr>
-                    <w:br/>
-                  </w:r>
-                  <w:r>
-                    <w:rPr>
-                      <w:rFonts w:ascii="Arial" w:hAnsi="Arial" w:cs="Arial"/>
-                      <w:color w:val="505050"/>
-                      <w:sz w:val="21"/>
-                      <w:szCs w:val="21"/>
-                      <w:shd w:val="clear" w:color="auto" w:fill="FFFFFF"/>
-                    </w:rPr>
-                    <w:t>We have tried to reach you several times over the last few weeks and have given you ample time to pay and to contact us. We are offering you a period of 14 days to pay</w:t>
-                  </w:r>
-                  <w:r>
-                    <w:rPr>
-                      <w:rStyle w:val="apple-converted-space"/>
-                      <w:rFonts w:ascii="Arial" w:hAnsi="Arial" w:cs="Arial"/>
-                      <w:color w:val="505050"/>
-                      <w:sz w:val="21"/>
-                      <w:szCs w:val="21"/>
-                      <w:shd w:val="clear" w:color="auto" w:fill="FFFFFF"/>
-                    </w:rPr>
-                    <w:t> </w:t>
-                  </w:r>
-                  <w:r>
-                    <w:rPr>
-                      <w:rStyle w:val="Strong"/>
-                      <w:rFonts w:ascii="Arial" w:hAnsi="Arial" w:cs="Arial"/>
-                      <w:color w:val="505050"/>
-                      <w:sz w:val="21"/>
-                      <w:szCs w:val="21"/>
-                    </w:rPr>
-                    <w:t>£</w:t>
-                  </w:r>
-                  <w:r>
-                    <w:rPr>
-                      <w:rStyle w:val="Strong"/>
-                      <w:rFonts w:ascii="Arial" w:hAnsi="Arial" w:cs="Arial"/>
-                      <w:color w:val="505050"/>
-                      <w:sz w:val="21"/>
-                      <w:szCs w:val="21"/>
-                    </w:rPr>
-                    <w:fldChar w:fldCharType="begin"/>
-                  </w:r>
-                  <w:r>
-                    <w:rPr>
-                      <w:rStyle w:val="Strong"/>
-                      <w:rFonts w:ascii="Arial" w:hAnsi="Arial" w:cs="Arial"/>
-                      <w:color w:val="505050"/>
-                      <w:sz w:val="21"/>
-                      <w:szCs w:val="21"/>
-                    </w:rPr>
-                    <w:instrText xml:space="preserve"> MERGEFIELD  &lt;&lt;Total&gt;&gt;  \* MERGEFORMAT </w:instrText>
-                  </w:r>
-                  <w:r>
-                    <w:rPr>
-                      <w:rStyle w:val="Strong"/>
-                      <w:rFonts w:ascii="Arial" w:hAnsi="Arial" w:cs="Arial"/>
-                      <w:color w:val="505050"/>
-                      <w:sz w:val="21"/>
-                      <w:szCs w:val="21"/>
-                    </w:rPr>
-                    <w:fldChar w:fldCharType="separate"/>
-                  </w:r>
-                  <w:r>
-                    <w:rPr>
-                      <w:rStyle w:val="Strong"/>
-                      <w:rFonts w:ascii="Arial" w:hAnsi="Arial" w:cs="Arial"/>
-                      <w:noProof/>
-                      <w:color w:val="505050"/>
-                      <w:sz w:val="21"/>
-                      <w:szCs w:val="21"/>
-                    </w:rPr>
-                    <w:t>«&lt;&lt;Total&gt;&gt;»</w:t>
-                  </w:r>
-                  <w:r>
-                    <w:rPr>
-                      <w:rStyle w:val="Strong"/>
-                      <w:rFonts w:ascii="Arial" w:hAnsi="Arial" w:cs="Arial"/>
-                      <w:color w:val="505050"/>
-                      <w:sz w:val="21"/>
-                      <w:szCs w:val="21"/>
+                      <w:sz w:val="20"/>
+                      <w:szCs w:val="20"/>
+                    </w:rPr>
+                    <w:t>«&lt;&lt;MailAddress4&gt;&gt;»</w:t>
+                  </w:r>
+                  <w:r>
+                    <w:rPr>
+                      <w:rFonts w:ascii="Tahoma" w:hAnsi="Tahoma" w:cs="Tahoma"/>
+                      <w:sz w:val="20"/>
+                      <w:szCs w:val="20"/>
                     </w:rPr>
                     <w:fldChar w:fldCharType="end"/>
                   </w:r>
                   <w:bookmarkStart w:id="0" w:name="_GoBack"/>
                   <w:bookmarkEnd w:id="0"/>
-                  <w:r>
-                    <w:rPr>
-                      <w:rStyle w:val="Strong"/>
-                      <w:rFonts w:ascii="Arial" w:hAnsi="Arial" w:cs="Arial"/>
-                      <w:color w:val="505050"/>
-                      <w:sz w:val="21"/>
-                      <w:szCs w:val="21"/>
-                    </w:rPr>
-                    <w:t> </w:t>
-                  </w:r>
-                  <w:r>
-                    <w:rPr>
-                      <w:rFonts w:ascii="Arial" w:hAnsi="Arial" w:cs="Arial"/>
-                      <w:color w:val="505050"/>
-                      <w:sz w:val="21"/>
-                      <w:szCs w:val="21"/>
-                      <w:shd w:val="clear" w:color="auto" w:fill="FFFFFF"/>
-                    </w:rPr>
-                    <w:t>or to reach some satisfactory repayment schedule. Otherwise we will be forced to take legal action to recover the amounts owed by you. </w:t>
-                  </w:r>
-                  <w:r>
-                    <w:rPr>
-                      <w:rFonts w:ascii="Arial" w:hAnsi="Arial" w:cs="Arial"/>
-                      <w:color w:val="505050"/>
-                      <w:sz w:val="21"/>
-                      <w:szCs w:val="21"/>
-                    </w:rPr>
-                    <w:br/>
-                  </w:r>
-                  <w:r>
-                    <w:rPr>
-                      <w:rFonts w:ascii="Arial" w:hAnsi="Arial" w:cs="Arial"/>
-                      <w:color w:val="505050"/>
-                      <w:sz w:val="21"/>
-                      <w:szCs w:val="21"/>
-                    </w:rPr>
-                    <w:br/>
-                  </w:r>
-                  <w:r>
-                    <w:rPr>
-                      <w:rFonts w:ascii="Arial" w:hAnsi="Arial" w:cs="Arial"/>
-                      <w:color w:val="505050"/>
-                      <w:sz w:val="21"/>
-                      <w:szCs w:val="21"/>
-                    </w:rPr>
-                    <w:br/>
-                  </w:r>
-                  <w:r>
-                    <w:rPr>
-                      <w:rFonts w:ascii="Arial" w:hAnsi="Arial" w:cs="Arial"/>
-                      <w:color w:val="505050"/>
-                      <w:sz w:val="21"/>
-                      <w:szCs w:val="21"/>
-                      <w:shd w:val="clear" w:color="auto" w:fill="FFFFFF"/>
-                    </w:rPr>
-                    <w:t>Sincerely</w:t>
-                  </w:r>
-                  <w:proofErr w:type="gramStart"/>
-                  <w:r>
-                    <w:rPr>
-                      <w:rFonts w:ascii="Arial" w:hAnsi="Arial" w:cs="Arial"/>
-                      <w:color w:val="505050"/>
-                      <w:sz w:val="21"/>
-                      <w:szCs w:val="21"/>
-                      <w:shd w:val="clear" w:color="auto" w:fill="FFFFFF"/>
-                    </w:rPr>
-                    <w:t>,</w:t>
-                  </w:r>
-                  <w:proofErr w:type="gramEnd"/>
-                  <w:r>
-                    <w:rPr>
-                      <w:rFonts w:ascii="Arial" w:hAnsi="Arial" w:cs="Arial"/>
-                      <w:color w:val="505050"/>
-                      <w:sz w:val="21"/>
-                      <w:szCs w:val="21"/>
-                    </w:rPr>
-                    <w:br/>
-                  </w:r>
-                  <w:r>
-                    <w:rPr>
-                      <w:rFonts w:ascii="Arial" w:hAnsi="Arial" w:cs="Arial"/>
-                      <w:color w:val="505050"/>
-                      <w:sz w:val="21"/>
-                      <w:szCs w:val="21"/>
-                      <w:shd w:val="clear" w:color="auto" w:fill="FFFFFF"/>
-                    </w:rPr>
-                    <w:t>EZBOB Accounting Department</w:t>
-                  </w:r>
                   <w:r>
                     <w:rPr>
                       <w:rFonts w:ascii="Tahoma" w:hAnsi="Tahoma" w:cs="Tahoma"/>
@@ -1393,7 +1718,7 @@
     <w:lsdException w:name="Default Paragraph Font" w:locked="1" w:semiHidden="0" w:uiPriority="0" w:unhideWhenUsed="0"/>
     <w:lsdException w:name="Subtitle" w:locked="1" w:semiHidden="0" w:uiPriority="0" w:unhideWhenUsed="0" w:qFormat="1"/>
     <w:lsdException w:name="Strong" w:locked="1" w:semiHidden="0" w:uiPriority="22" w:unhideWhenUsed="0" w:qFormat="1"/>
-    <w:lsdException w:name="Emphasis" w:locked="1" w:semiHidden="0" w:uiPriority="0" w:unhideWhenUsed="0" w:qFormat="1"/>
+    <w:lsdException w:name="Emphasis" w:locked="1" w:semiHidden="0" w:uiPriority="20" w:unhideWhenUsed="0" w:qFormat="1"/>
     <w:lsdException w:name="Table Grid" w:locked="1" w:semiHidden="0" w:uiPriority="0" w:unhideWhenUsed="0"/>
     <w:lsdException w:name="Placeholder Text" w:unhideWhenUsed="0"/>
     <w:lsdException w:name="No Spacing" w:semiHidden="0" w:uiPriority="1" w:unhideWhenUsed="0" w:qFormat="1"/>
@@ -1616,6 +1941,18 @@
       <w:bCs/>
     </w:rPr>
   </w:style>
+  <w:style w:type="character" w:styleId="Emphasis">
+    <w:name w:val="Emphasis"/>
+    <w:basedOn w:val="DefaultParagraphFont"/>
+    <w:uiPriority w:val="20"/>
+    <w:qFormat/>
+    <w:locked/>
+    <w:rsid w:val="00DF634A"/>
+    <w:rPr>
+      <w:i/>
+      <w:iCs/>
+    </w:rPr>
+  </w:style>
 </w:styles>
 </file>
 
@@ -1655,7 +1992,7 @@
     <w:lsdException w:name="Default Paragraph Font" w:locked="1" w:semiHidden="0" w:uiPriority="0" w:unhideWhenUsed="0"/>
     <w:lsdException w:name="Subtitle" w:locked="1" w:semiHidden="0" w:uiPriority="0" w:unhideWhenUsed="0" w:qFormat="1"/>
     <w:lsdException w:name="Strong" w:locked="1" w:semiHidden="0" w:uiPriority="22" w:unhideWhenUsed="0" w:qFormat="1"/>
-    <w:lsdException w:name="Emphasis" w:locked="1" w:semiHidden="0" w:uiPriority="0" w:unhideWhenUsed="0" w:qFormat="1"/>
+    <w:lsdException w:name="Emphasis" w:locked="1" w:semiHidden="0" w:uiPriority="20" w:unhideWhenUsed="0" w:qFormat="1"/>
     <w:lsdException w:name="Table Grid" w:locked="1" w:semiHidden="0" w:uiPriority="0" w:unhideWhenUsed="0"/>
     <w:lsdException w:name="Placeholder Text" w:unhideWhenUsed="0"/>
     <w:lsdException w:name="No Spacing" w:semiHidden="0" w:uiPriority="1" w:unhideWhenUsed="0" w:qFormat="1"/>
@@ -1876,6 +2213,18 @@
     <w:rPr>
       <w:b/>
       <w:bCs/>
+    </w:rPr>
+  </w:style>
+  <w:style w:type="character" w:styleId="Emphasis">
+    <w:name w:val="Emphasis"/>
+    <w:basedOn w:val="DefaultParagraphFont"/>
+    <w:uiPriority w:val="20"/>
+    <w:qFormat/>
+    <w:locked/>
+    <w:rsid w:val="00DF634A"/>
+    <w:rPr>
+      <w:i/>
+      <w:iCs/>
     </w:rPr>
   </w:style>
 </w:styles>

</xml_diff>